<commit_message>
Kövspec. bővítve (3-6) Máté
</commit_message>
<xml_diff>
--- a/Követelmény Specifikáció_.docx
+++ b/Követelmény Specifikáció_.docx
@@ -1,120 +1,214 @@
 
 <file path=word/document.xml><?xml version="1.0" encoding="utf-8"?>
-<w:document xmlns:mc="http://schemas.openxmlformats.org/markup-compatibility/2006" xmlns:o="urn:schemas-microsoft-com:office:office" xmlns:r="http://schemas.openxmlformats.org/officeDocument/2006/relationships" xmlns:m="http://schemas.openxmlformats.org/officeDocument/2006/math" xmlns:v="urn:schemas-microsoft-com:vml" xmlns:wp="http://schemas.openxmlformats.org/drawingml/2006/wordprocessingDrawing" xmlns:w10="urn:schemas-microsoft-com:office:word" xmlns:w="http://schemas.openxmlformats.org/wordprocessingml/2006/main" xmlns:wne="http://schemas.microsoft.com/office/word/2006/wordml" xmlns:sl="http://schemas.openxmlformats.org/schemaLibrary/2006/main" xmlns:a="http://schemas.openxmlformats.org/drawingml/2006/main" xmlns:pic="http://schemas.openxmlformats.org/drawingml/2006/picture" xmlns:c="http://schemas.openxmlformats.org/drawingml/2006/chart" xmlns:lc="http://schemas.openxmlformats.org/drawingml/2006/lockedCanvas" xmlns:dgm="http://schemas.openxmlformats.org/drawingml/2006/diagram" xmlns:wps="http://schemas.microsoft.com/office/word/2010/wordprocessingShape" xmlns:wpg="http://schemas.microsoft.com/office/word/2010/wordprocessingGroup" xmlns:w14="http://schemas.microsoft.com/office/word/2010/wordml" xmlns:w15="http://schemas.microsoft.com/office/word/2012/wordml">
+<w:document xmlns:wpc="http://schemas.microsoft.com/office/word/2010/wordprocessingCanvas" xmlns:cx="http://schemas.microsoft.com/office/drawing/2014/chartex" xmlns:cx1="http://schemas.microsoft.com/office/drawing/2015/9/8/chartex" xmlns:cx2="http://schemas.microsoft.com/office/drawing/2015/10/21/chartex" xmlns:cx3="http://schemas.microsoft.com/office/drawing/2016/5/9/chartex" xmlns:cx4="http://schemas.microsoft.com/office/drawing/2016/5/10/chartex" xmlns:cx5="http://schemas.microsoft.com/office/drawing/2016/5/11/chartex" xmlns:cx6="http://schemas.microsoft.com/office/drawing/2016/5/12/chartex" xmlns:cx7="http://schemas.microsoft.com/office/drawing/2016/5/13/chartex" xmlns:cx8="http://schemas.microsoft.com/office/drawing/2016/5/14/chartex" xmlns:mc="http://schemas.openxmlformats.org/markup-compatibility/2006" xmlns:aink="http://schemas.microsoft.com/office/drawing/2016/ink" xmlns:am3d="http://schemas.microsoft.com/office/drawing/2017/model3d" xmlns:o="urn:schemas-microsoft-com:office:office" xmlns:r="http://schemas.openxmlformats.org/officeDocument/2006/relationships" xmlns:m="http://schemas.openxmlformats.org/officeDocument/2006/math" xmlns:v="urn:schemas-microsoft-com:vml" xmlns:wp14="http://schemas.microsoft.com/office/word/2010/wordprocessingDrawing" xmlns:wp="http://schemas.openxmlformats.org/drawingml/2006/wordprocessingDrawing" xmlns:w10="urn:schemas-microsoft-com:office:word" xmlns:w="http://schemas.openxmlformats.org/wordprocessingml/2006/main" xmlns:w14="http://schemas.microsoft.com/office/word/2010/wordml" xmlns:w15="http://schemas.microsoft.com/office/word/2012/wordml" xmlns:w16cid="http://schemas.microsoft.com/office/word/2016/wordml/cid" xmlns:w16se="http://schemas.microsoft.com/office/word/2015/wordml/symex" xmlns:wpg="http://schemas.microsoft.com/office/word/2010/wordprocessingGroup" xmlns:wpi="http://schemas.microsoft.com/office/word/2010/wordprocessingInk" xmlns:wne="http://schemas.microsoft.com/office/word/2006/wordml" xmlns:wps="http://schemas.microsoft.com/office/word/2010/wordprocessingShape" mc:Ignorable="w14 w15 w16se w16cid wp14">
   <w:body>
     <w:p>
       <w:pPr>
-        <w:pStyle w:val="Heading2"/>
+        <w:pStyle w:val="Cmsor2"/>
         <w:spacing w:after="120" w:line="276" w:lineRule="auto"/>
         <w:jc w:val="center"/>
         <w:rPr>
-          <w:rFonts w:ascii="Arial" w:cs="Arial" w:eastAsia="Arial" w:hAnsi="Arial"/>
+          <w:rFonts w:ascii="Arial" w:eastAsia="Arial" w:hAnsi="Arial" w:cs="Arial"/>
           <w:b w:val="0"/>
           <w:color w:val="000000"/>
           <w:sz w:val="32"/>
           <w:szCs w:val="32"/>
-          <w:shd w:fill="auto" w:val="clear"/>
         </w:rPr>
       </w:pPr>
-      <w:bookmarkStart w:colFirst="0" w:colLast="0" w:name="_gjdgxs" w:id="0"/>
+      <w:bookmarkStart w:id="0" w:name="_gjdgxs" w:colFirst="0" w:colLast="0"/>
       <w:bookmarkEnd w:id="0"/>
       <w:r>
         <w:rPr>
-          <w:rFonts w:ascii="Arial" w:cs="Arial" w:eastAsia="Arial" w:hAnsi="Arial"/>
+          <w:rFonts w:ascii="Arial" w:eastAsia="Arial" w:hAnsi="Arial" w:cs="Arial"/>
           <w:b w:val="0"/>
           <w:color w:val="000000"/>
           <w:sz w:val="32"/>
           <w:szCs w:val="32"/>
-          <w:shd w:fill="auto" w:val="clear"/>
-          <w:rtl w:val="0"/>
         </w:rPr>
-        <w:t xml:space="preserve">Követelmény Specifikáció</w:t>
+        <w:t>Követelmény Specifikáció</w:t>
       </w:r>
     </w:p>
     <w:p>
       <w:pPr>
-        <w:pStyle w:val="Heading3"/>
+        <w:pStyle w:val="Cmsor3"/>
         <w:numPr>
           <w:ilvl w:val="0"/>
           <w:numId w:val="1"/>
         </w:numPr>
         <w:spacing w:before="320" w:line="276" w:lineRule="auto"/>
-        <w:ind w:left="1440" w:hanging="360"/>
         <w:jc w:val="left"/>
-        <w:rPr/>
-      </w:pPr>
-      <w:bookmarkStart w:colFirst="0" w:colLast="0" w:name="_x9hmdthle8a3" w:id="1"/>
+      </w:pPr>
+      <w:bookmarkStart w:id="1" w:name="_x9hmdthle8a3" w:colFirst="0" w:colLast="0"/>
       <w:bookmarkEnd w:id="1"/>
       <w:r>
-        <w:rPr>
-          <w:rtl w:val="0"/>
-        </w:rPr>
-        <w:t xml:space="preserve">Áttekintés</w:t>
+        <w:t>Áttekintés</w:t>
       </w:r>
     </w:p>
     <w:p>
       <w:pPr>
         <w:spacing w:before="320" w:line="276" w:lineRule="auto"/>
-        <w:ind w:left="1440" w:firstLine="0"/>
+        <w:ind w:left="1440"/>
         <w:jc w:val="left"/>
-        <w:rPr/>
       </w:pPr>
       <w:r>
-        <w:rPr>
-          <w:rtl w:val="0"/>
-        </w:rPr>
         <w:t xml:space="preserve">Alkalmazásuk célja a logika, kéz- szem koordináció, és reflekszek fejlesztése játékos úton. </w:t>
-        <w:br w:type="textWrapping"/>
-        <w:t xml:space="preserve">Alkalmazásunk rendelkezik egyszerű visszajelzési módszerekkel mintpéldául pontszámláló.</w:t>
+      </w:r>
+      <w:r>
+        <w:br/>
+      </w:r>
+      <w:r>
+        <w:t>Alkalmazásunk rendelkezik egyszerű visszajelzési módszerekkel mintpéldául pontszámláló.</w:t>
       </w:r>
     </w:p>
     <w:p>
       <w:pPr>
-        <w:pStyle w:val="Heading3"/>
+        <w:pStyle w:val="Cmsor3"/>
         <w:numPr>
           <w:ilvl w:val="0"/>
           <w:numId w:val="1"/>
         </w:numPr>
-        <w:spacing w:after="0" w:before="200" w:line="276" w:lineRule="auto"/>
-        <w:ind w:left="1440" w:hanging="360"/>
+        <w:spacing w:before="200" w:after="0" w:line="276" w:lineRule="auto"/>
         <w:jc w:val="left"/>
-        <w:rPr/>
-      </w:pPr>
-      <w:bookmarkStart w:colFirst="0" w:colLast="0" w:name="_3znysh7" w:id="2"/>
+      </w:pPr>
+      <w:bookmarkStart w:id="2" w:name="_3znysh7" w:colFirst="0" w:colLast="0"/>
       <w:bookmarkEnd w:id="2"/>
       <w:r>
-        <w:rPr>
-          <w:rtl w:val="0"/>
-        </w:rPr>
-        <w:t xml:space="preserve">Jelenlegi helyzet</w:t>
+        <w:t>Jelenlegi helyzet</w:t>
       </w:r>
     </w:p>
     <w:p>
       <w:pPr>
-        <w:spacing w:after="0" w:before="200" w:line="276" w:lineRule="auto"/>
-        <w:ind w:left="1440" w:firstLine="0"/>
+        <w:spacing w:before="200" w:line="276" w:lineRule="auto"/>
+        <w:ind w:left="1440"/>
         <w:jc w:val="left"/>
-        <w:rPr/>
       </w:pPr>
       <w:r>
-        <w:rPr>
-          <w:rtl w:val="0"/>
-        </w:rPr>
-        <w:t xml:space="preserve">A játékos tanítás az egyik legegyszerűbb módja a gyerekek érdeklődésének felkeltésére, így alkalmazásunkat nem csak az oktatás során hanem szabadidejükben is használják.</w:t>
+        <w:t>A játékos tanítás az egyik legegyszerűbb módja a gyerekek érdeklődésének felkeltésére, így alkalmazásunkat nem csak az oktatás során hanem szabadidejü</w:t>
+      </w:r>
+      <w:r>
+        <w:t>kben is használják.</w:t>
       </w:r>
     </w:p>
+    <w:p>
+      <w:pPr>
+        <w:pStyle w:val="Cmsor3"/>
+        <w:numPr>
+          <w:ilvl w:val="0"/>
+          <w:numId w:val="1"/>
+        </w:numPr>
+      </w:pPr>
+      <w:r>
+        <w:t>vágyálom rendszer</w:t>
+      </w:r>
+    </w:p>
+    <w:p/>
+    <w:p>
+      <w:pPr>
+        <w:ind w:left="1440"/>
+      </w:pPr>
+      <w:r>
+        <w:t>Egy Snake játékot szeretnénk készíteni ami készség fejlesztő és szórakoztató. Olyan elemekkel mint például: rangsor pontszámok alapján, nehézségi szint.</w:t>
+      </w:r>
+    </w:p>
+    <w:p>
+      <w:pPr>
+        <w:ind w:left="1440"/>
+      </w:pPr>
+    </w:p>
+    <w:p>
+      <w:pPr>
+        <w:pStyle w:val="Cmsor3"/>
+        <w:numPr>
+          <w:ilvl w:val="0"/>
+          <w:numId w:val="1"/>
+        </w:numPr>
+      </w:pPr>
+      <w:r>
+        <w:t>Funkcionális követelmények</w:t>
+      </w:r>
+    </w:p>
+    <w:p/>
+    <w:p>
+      <w:pPr>
+        <w:ind w:left="1440"/>
+      </w:pPr>
+      <w:r>
+        <w:t>A játéknak jól védetnek kell lennie,hogy ne tudjanak bele piszkálni vagy felülírni</w:t>
+      </w:r>
+      <w:r>
+        <w:t>, meggátolva így a csalást és a nem megfelelő felhasználást.</w:t>
+      </w:r>
+    </w:p>
+    <w:p>
+      <w:pPr>
+        <w:ind w:left="1440"/>
+      </w:pPr>
+    </w:p>
+    <w:p>
+      <w:pPr>
+        <w:pStyle w:val="Cmsor3"/>
+        <w:numPr>
+          <w:ilvl w:val="0"/>
+          <w:numId w:val="1"/>
+        </w:numPr>
+      </w:pPr>
+      <w:r>
+        <w:t>Rendszerre vonatkozó törvények,szabványok</w:t>
+      </w:r>
+    </w:p>
+    <w:p/>
+    <w:p>
+      <w:pPr>
+        <w:ind w:left="1440"/>
+      </w:pPr>
+      <w:r>
+        <w:t>A játék ingyenesen elérhető, freeware szoftver, ami azt jelenti hogy bárki letöltheti és használhatja de a forráskódot csak és kizárólag a készítők nyithatják meg.</w:t>
+      </w:r>
+    </w:p>
+    <w:p>
+      <w:pPr>
+        <w:ind w:left="1440"/>
+      </w:pPr>
+    </w:p>
+    <w:p>
+      <w:pPr>
+        <w:pStyle w:val="Cmsor3"/>
+        <w:numPr>
+          <w:ilvl w:val="0"/>
+          <w:numId w:val="1"/>
+        </w:numPr>
+      </w:pPr>
+      <w:r>
+        <w:t>Jelenlegi üzleti folyamatok modellje</w:t>
+      </w:r>
+    </w:p>
+    <w:p/>
+    <w:p>
+      <w:pPr>
+        <w:ind w:left="1440"/>
+      </w:pPr>
+      <w:r>
+        <w:t>Mi ezzel a programmal nem szeretnénk leváltani semmit, csak szeretnénk hogy ha egy nagyobb cég felfigyelne a tudásunkra.</w:t>
+      </w:r>
+      <w:bookmarkStart w:id="3" w:name="_GoBack"/>
+      <w:bookmarkEnd w:id="3"/>
+    </w:p>
     <w:sectPr>
-      <w:pgSz w:h="16834" w:w="11909"/>
-      <w:pgMar w:bottom="1440" w:top="1440" w:left="1440" w:right="1440" w:header="720" w:footer="720"/>
+      <w:pgSz w:w="11909" w:h="16834"/>
+      <w:pgMar w:top="1440" w:right="1440" w:bottom="1440" w:left="1440" w:header="720" w:footer="720" w:gutter="0"/>
       <w:pgNumType w:start="1"/>
+      <w:cols w:space="708"/>
     </w:sectPr>
   </w:body>
 </w:document>
 </file>
 
 <file path=word/numbering.xml><?xml version="1.0" encoding="utf-8"?>
-<w:numbering xmlns:mc="http://schemas.openxmlformats.org/markup-compatibility/2006" xmlns:o="urn:schemas-microsoft-com:office:office" xmlns:r="http://schemas.openxmlformats.org/officeDocument/2006/relationships" xmlns:m="http://schemas.openxmlformats.org/officeDocument/2006/math" xmlns:v="urn:schemas-microsoft-com:vml" xmlns:wp="http://schemas.openxmlformats.org/drawingml/2006/wordprocessingDrawing" xmlns:w10="urn:schemas-microsoft-com:office:word" xmlns:w="http://schemas.openxmlformats.org/wordprocessingml/2006/main" xmlns:wne="http://schemas.microsoft.com/office/word/2006/wordml" xmlns:sl="http://schemas.openxmlformats.org/schemaLibrary/2006/main" xmlns:a="http://schemas.openxmlformats.org/drawingml/2006/main" xmlns:pic="http://schemas.openxmlformats.org/drawingml/2006/picture" xmlns:c="http://schemas.openxmlformats.org/drawingml/2006/chart" xmlns:lc="http://schemas.openxmlformats.org/drawingml/2006/lockedCanvas" xmlns:dgm="http://schemas.openxmlformats.org/drawingml/2006/diagram" xmlns:wps="http://schemas.microsoft.com/office/word/2010/wordprocessingShape" xmlns:wpg="http://schemas.microsoft.com/office/word/2010/wordprocessingGroup" xmlns:w14="http://schemas.microsoft.com/office/word/2010/wordml" xmlns:w15="http://schemas.microsoft.com/office/word/2012/wordml">
-  <w:abstractNum w:abstractNumId="1">
+<w:numbering xmlns:wpc="http://schemas.microsoft.com/office/word/2010/wordprocessingCanvas" xmlns:cx="http://schemas.microsoft.com/office/drawing/2014/chartex" xmlns:cx1="http://schemas.microsoft.com/office/drawing/2015/9/8/chartex" xmlns:cx2="http://schemas.microsoft.com/office/drawing/2015/10/21/chartex" xmlns:cx3="http://schemas.microsoft.com/office/drawing/2016/5/9/chartex" xmlns:cx4="http://schemas.microsoft.com/office/drawing/2016/5/10/chartex" xmlns:cx5="http://schemas.microsoft.com/office/drawing/2016/5/11/chartex" xmlns:cx6="http://schemas.microsoft.com/office/drawing/2016/5/12/chartex" xmlns:cx7="http://schemas.microsoft.com/office/drawing/2016/5/13/chartex" xmlns:cx8="http://schemas.microsoft.com/office/drawing/2016/5/14/chartex" xmlns:mc="http://schemas.openxmlformats.org/markup-compatibility/2006" xmlns:aink="http://schemas.microsoft.com/office/drawing/2016/ink" xmlns:am3d="http://schemas.microsoft.com/office/drawing/2017/model3d" xmlns:o="urn:schemas-microsoft-com:office:office" xmlns:r="http://schemas.openxmlformats.org/officeDocument/2006/relationships" xmlns:m="http://schemas.openxmlformats.org/officeDocument/2006/math" xmlns:v="urn:schemas-microsoft-com:vml" xmlns:wp14="http://schemas.microsoft.com/office/word/2010/wordprocessingDrawing" xmlns:wp="http://schemas.openxmlformats.org/drawingml/2006/wordprocessingDrawing" xmlns:w10="urn:schemas-microsoft-com:office:word" xmlns:w="http://schemas.openxmlformats.org/wordprocessingml/2006/main" xmlns:w14="http://schemas.microsoft.com/office/word/2010/wordml" xmlns:w15="http://schemas.microsoft.com/office/word/2012/wordml" xmlns:w16cid="http://schemas.microsoft.com/office/word/2016/wordml/cid" xmlns:w16se="http://schemas.microsoft.com/office/word/2015/wordml/symex" xmlns:wpg="http://schemas.microsoft.com/office/word/2010/wordprocessingGroup" xmlns:wpi="http://schemas.microsoft.com/office/word/2010/wordprocessingInk" xmlns:wne="http://schemas.microsoft.com/office/word/2006/wordml" xmlns:wps="http://schemas.microsoft.com/office/word/2010/wordprocessingShape" mc:Ignorable="w14 w15 w16se w16cid wp14">
+  <w:abstractNum w:abstractNumId="0" w15:restartNumberingAfterBreak="0">
+    <w:nsid w:val="05F23D80"/>
+    <w:multiLevelType w:val="multilevel"/>
+    <w:tmpl w:val="557AC02A"/>
     <w:lvl w:ilvl="0">
       <w:start w:val="1"/>
       <w:numFmt w:val="decimal"/>
@@ -224,23 +318,851 @@
       </w:rPr>
     </w:lvl>
   </w:abstractNum>
+  <w:abstractNum w:abstractNumId="1" w15:restartNumberingAfterBreak="0">
+    <w:nsid w:val="087C3AFD"/>
+    <w:multiLevelType w:val="multilevel"/>
+    <w:tmpl w:val="53067810"/>
+    <w:lvl w:ilvl="0">
+      <w:start w:val="1"/>
+      <w:numFmt w:val="decimal"/>
+      <w:lvlText w:val="%1."/>
+      <w:lvlJc w:val="left"/>
+      <w:pPr>
+        <w:tabs>
+          <w:tab w:val="num" w:pos="360"/>
+        </w:tabs>
+        <w:ind w:left="360" w:hanging="360"/>
+      </w:pPr>
+    </w:lvl>
+    <w:lvl w:ilvl="1">
+      <w:start w:val="1"/>
+      <w:numFmt w:val="bullet"/>
+      <w:lvlText w:val="o"/>
+      <w:lvlJc w:val="left"/>
+      <w:pPr>
+        <w:tabs>
+          <w:tab w:val="num" w:pos="1080"/>
+        </w:tabs>
+        <w:ind w:left="1080" w:hanging="360"/>
+      </w:pPr>
+      <w:rPr>
+        <w:rFonts w:ascii="Courier New" w:hAnsi="Courier New" w:hint="default"/>
+        <w:sz w:val="20"/>
+      </w:rPr>
+    </w:lvl>
+    <w:lvl w:ilvl="2" w:tentative="1">
+      <w:start w:val="1"/>
+      <w:numFmt w:val="decimal"/>
+      <w:lvlText w:val="%3."/>
+      <w:lvlJc w:val="left"/>
+      <w:pPr>
+        <w:tabs>
+          <w:tab w:val="num" w:pos="1800"/>
+        </w:tabs>
+        <w:ind w:left="1800" w:hanging="360"/>
+      </w:pPr>
+    </w:lvl>
+    <w:lvl w:ilvl="3" w:tentative="1">
+      <w:start w:val="1"/>
+      <w:numFmt w:val="decimal"/>
+      <w:lvlText w:val="%4."/>
+      <w:lvlJc w:val="left"/>
+      <w:pPr>
+        <w:tabs>
+          <w:tab w:val="num" w:pos="2520"/>
+        </w:tabs>
+        <w:ind w:left="2520" w:hanging="360"/>
+      </w:pPr>
+    </w:lvl>
+    <w:lvl w:ilvl="4" w:tentative="1">
+      <w:start w:val="1"/>
+      <w:numFmt w:val="decimal"/>
+      <w:lvlText w:val="%5."/>
+      <w:lvlJc w:val="left"/>
+      <w:pPr>
+        <w:tabs>
+          <w:tab w:val="num" w:pos="3240"/>
+        </w:tabs>
+        <w:ind w:left="3240" w:hanging="360"/>
+      </w:pPr>
+    </w:lvl>
+    <w:lvl w:ilvl="5" w:tentative="1">
+      <w:start w:val="1"/>
+      <w:numFmt w:val="decimal"/>
+      <w:lvlText w:val="%6."/>
+      <w:lvlJc w:val="left"/>
+      <w:pPr>
+        <w:tabs>
+          <w:tab w:val="num" w:pos="3960"/>
+        </w:tabs>
+        <w:ind w:left="3960" w:hanging="360"/>
+      </w:pPr>
+    </w:lvl>
+    <w:lvl w:ilvl="6" w:tentative="1">
+      <w:start w:val="1"/>
+      <w:numFmt w:val="decimal"/>
+      <w:lvlText w:val="%7."/>
+      <w:lvlJc w:val="left"/>
+      <w:pPr>
+        <w:tabs>
+          <w:tab w:val="num" w:pos="4680"/>
+        </w:tabs>
+        <w:ind w:left="4680" w:hanging="360"/>
+      </w:pPr>
+    </w:lvl>
+    <w:lvl w:ilvl="7" w:tentative="1">
+      <w:start w:val="1"/>
+      <w:numFmt w:val="decimal"/>
+      <w:lvlText w:val="%8."/>
+      <w:lvlJc w:val="left"/>
+      <w:pPr>
+        <w:tabs>
+          <w:tab w:val="num" w:pos="5400"/>
+        </w:tabs>
+        <w:ind w:left="5400" w:hanging="360"/>
+      </w:pPr>
+    </w:lvl>
+    <w:lvl w:ilvl="8" w:tentative="1">
+      <w:start w:val="1"/>
+      <w:numFmt w:val="decimal"/>
+      <w:lvlText w:val="%9."/>
+      <w:lvlJc w:val="left"/>
+      <w:pPr>
+        <w:tabs>
+          <w:tab w:val="num" w:pos="6120"/>
+        </w:tabs>
+        <w:ind w:left="6120" w:hanging="360"/>
+      </w:pPr>
+    </w:lvl>
+  </w:abstractNum>
+  <w:abstractNum w:abstractNumId="2" w15:restartNumberingAfterBreak="0">
+    <w:nsid w:val="11EC4446"/>
+    <w:multiLevelType w:val="hybridMultilevel"/>
+    <w:tmpl w:val="F7DA0FBA"/>
+    <w:lvl w:ilvl="0" w:tplc="040E000F">
+      <w:start w:val="1"/>
+      <w:numFmt w:val="decimal"/>
+      <w:lvlText w:val="%1."/>
+      <w:lvlJc w:val="left"/>
+      <w:pPr>
+        <w:ind w:left="1440" w:hanging="360"/>
+      </w:pPr>
+    </w:lvl>
+    <w:lvl w:ilvl="1" w:tplc="040E0019" w:tentative="1">
+      <w:start w:val="1"/>
+      <w:numFmt w:val="lowerLetter"/>
+      <w:lvlText w:val="%2."/>
+      <w:lvlJc w:val="left"/>
+      <w:pPr>
+        <w:ind w:left="2160" w:hanging="360"/>
+      </w:pPr>
+    </w:lvl>
+    <w:lvl w:ilvl="2" w:tplc="040E001B" w:tentative="1">
+      <w:start w:val="1"/>
+      <w:numFmt w:val="lowerRoman"/>
+      <w:lvlText w:val="%3."/>
+      <w:lvlJc w:val="right"/>
+      <w:pPr>
+        <w:ind w:left="2880" w:hanging="180"/>
+      </w:pPr>
+    </w:lvl>
+    <w:lvl w:ilvl="3" w:tplc="040E000F" w:tentative="1">
+      <w:start w:val="1"/>
+      <w:numFmt w:val="decimal"/>
+      <w:lvlText w:val="%4."/>
+      <w:lvlJc w:val="left"/>
+      <w:pPr>
+        <w:ind w:left="3600" w:hanging="360"/>
+      </w:pPr>
+    </w:lvl>
+    <w:lvl w:ilvl="4" w:tplc="040E0019" w:tentative="1">
+      <w:start w:val="1"/>
+      <w:numFmt w:val="lowerLetter"/>
+      <w:lvlText w:val="%5."/>
+      <w:lvlJc w:val="left"/>
+      <w:pPr>
+        <w:ind w:left="4320" w:hanging="360"/>
+      </w:pPr>
+    </w:lvl>
+    <w:lvl w:ilvl="5" w:tplc="040E001B" w:tentative="1">
+      <w:start w:val="1"/>
+      <w:numFmt w:val="lowerRoman"/>
+      <w:lvlText w:val="%6."/>
+      <w:lvlJc w:val="right"/>
+      <w:pPr>
+        <w:ind w:left="5040" w:hanging="180"/>
+      </w:pPr>
+    </w:lvl>
+    <w:lvl w:ilvl="6" w:tplc="040E000F" w:tentative="1">
+      <w:start w:val="1"/>
+      <w:numFmt w:val="decimal"/>
+      <w:lvlText w:val="%7."/>
+      <w:lvlJc w:val="left"/>
+      <w:pPr>
+        <w:ind w:left="5760" w:hanging="360"/>
+      </w:pPr>
+    </w:lvl>
+    <w:lvl w:ilvl="7" w:tplc="040E0019" w:tentative="1">
+      <w:start w:val="1"/>
+      <w:numFmt w:val="lowerLetter"/>
+      <w:lvlText w:val="%8."/>
+      <w:lvlJc w:val="left"/>
+      <w:pPr>
+        <w:ind w:left="6480" w:hanging="360"/>
+      </w:pPr>
+    </w:lvl>
+    <w:lvl w:ilvl="8" w:tplc="040E001B" w:tentative="1">
+      <w:start w:val="1"/>
+      <w:numFmt w:val="lowerRoman"/>
+      <w:lvlText w:val="%9."/>
+      <w:lvlJc w:val="right"/>
+      <w:pPr>
+        <w:ind w:left="7200" w:hanging="180"/>
+      </w:pPr>
+    </w:lvl>
+  </w:abstractNum>
+  <w:abstractNum w:abstractNumId="3" w15:restartNumberingAfterBreak="0">
+    <w:nsid w:val="31501028"/>
+    <w:multiLevelType w:val="hybridMultilevel"/>
+    <w:tmpl w:val="14D0C3DC"/>
+    <w:lvl w:ilvl="0" w:tplc="040E000F">
+      <w:start w:val="1"/>
+      <w:numFmt w:val="decimal"/>
+      <w:lvlText w:val="%1."/>
+      <w:lvlJc w:val="left"/>
+      <w:pPr>
+        <w:ind w:left="720" w:hanging="360"/>
+      </w:pPr>
+    </w:lvl>
+    <w:lvl w:ilvl="1" w:tplc="040E0019" w:tentative="1">
+      <w:start w:val="1"/>
+      <w:numFmt w:val="lowerLetter"/>
+      <w:lvlText w:val="%2."/>
+      <w:lvlJc w:val="left"/>
+      <w:pPr>
+        <w:ind w:left="1440" w:hanging="360"/>
+      </w:pPr>
+    </w:lvl>
+    <w:lvl w:ilvl="2" w:tplc="040E001B" w:tentative="1">
+      <w:start w:val="1"/>
+      <w:numFmt w:val="lowerRoman"/>
+      <w:lvlText w:val="%3."/>
+      <w:lvlJc w:val="right"/>
+      <w:pPr>
+        <w:ind w:left="2160" w:hanging="180"/>
+      </w:pPr>
+    </w:lvl>
+    <w:lvl w:ilvl="3" w:tplc="040E000F" w:tentative="1">
+      <w:start w:val="1"/>
+      <w:numFmt w:val="decimal"/>
+      <w:lvlText w:val="%4."/>
+      <w:lvlJc w:val="left"/>
+      <w:pPr>
+        <w:ind w:left="2880" w:hanging="360"/>
+      </w:pPr>
+    </w:lvl>
+    <w:lvl w:ilvl="4" w:tplc="040E0019" w:tentative="1">
+      <w:start w:val="1"/>
+      <w:numFmt w:val="lowerLetter"/>
+      <w:lvlText w:val="%5."/>
+      <w:lvlJc w:val="left"/>
+      <w:pPr>
+        <w:ind w:left="3600" w:hanging="360"/>
+      </w:pPr>
+    </w:lvl>
+    <w:lvl w:ilvl="5" w:tplc="040E001B" w:tentative="1">
+      <w:start w:val="1"/>
+      <w:numFmt w:val="lowerRoman"/>
+      <w:lvlText w:val="%6."/>
+      <w:lvlJc w:val="right"/>
+      <w:pPr>
+        <w:ind w:left="4320" w:hanging="180"/>
+      </w:pPr>
+    </w:lvl>
+    <w:lvl w:ilvl="6" w:tplc="040E000F" w:tentative="1">
+      <w:start w:val="1"/>
+      <w:numFmt w:val="decimal"/>
+      <w:lvlText w:val="%7."/>
+      <w:lvlJc w:val="left"/>
+      <w:pPr>
+        <w:ind w:left="5040" w:hanging="360"/>
+      </w:pPr>
+    </w:lvl>
+    <w:lvl w:ilvl="7" w:tplc="040E0019" w:tentative="1">
+      <w:start w:val="1"/>
+      <w:numFmt w:val="lowerLetter"/>
+      <w:lvlText w:val="%8."/>
+      <w:lvlJc w:val="left"/>
+      <w:pPr>
+        <w:ind w:left="5760" w:hanging="360"/>
+      </w:pPr>
+    </w:lvl>
+    <w:lvl w:ilvl="8" w:tplc="040E001B" w:tentative="1">
+      <w:start w:val="1"/>
+      <w:numFmt w:val="lowerRoman"/>
+      <w:lvlText w:val="%9."/>
+      <w:lvlJc w:val="right"/>
+      <w:pPr>
+        <w:ind w:left="6480" w:hanging="180"/>
+      </w:pPr>
+    </w:lvl>
+  </w:abstractNum>
+  <w:abstractNum w:abstractNumId="4" w15:restartNumberingAfterBreak="0">
+    <w:nsid w:val="38985396"/>
+    <w:multiLevelType w:val="multilevel"/>
+    <w:tmpl w:val="E1FE5604"/>
+    <w:lvl w:ilvl="0">
+      <w:start w:val="2"/>
+      <w:numFmt w:val="decimal"/>
+      <w:lvlText w:val="%1."/>
+      <w:lvlJc w:val="left"/>
+      <w:pPr>
+        <w:tabs>
+          <w:tab w:val="num" w:pos="720"/>
+        </w:tabs>
+        <w:ind w:left="720" w:hanging="360"/>
+      </w:pPr>
+    </w:lvl>
+    <w:lvl w:ilvl="1">
+      <w:start w:val="1"/>
+      <w:numFmt w:val="bullet"/>
+      <w:lvlText w:val="o"/>
+      <w:lvlJc w:val="left"/>
+      <w:pPr>
+        <w:tabs>
+          <w:tab w:val="num" w:pos="1440"/>
+        </w:tabs>
+        <w:ind w:left="1440" w:hanging="360"/>
+      </w:pPr>
+      <w:rPr>
+        <w:rFonts w:ascii="Courier New" w:hAnsi="Courier New" w:hint="default"/>
+        <w:sz w:val="20"/>
+      </w:rPr>
+    </w:lvl>
+    <w:lvl w:ilvl="2" w:tentative="1">
+      <w:start w:val="1"/>
+      <w:numFmt w:val="decimal"/>
+      <w:lvlText w:val="%3."/>
+      <w:lvlJc w:val="left"/>
+      <w:pPr>
+        <w:tabs>
+          <w:tab w:val="num" w:pos="2160"/>
+        </w:tabs>
+        <w:ind w:left="2160" w:hanging="360"/>
+      </w:pPr>
+    </w:lvl>
+    <w:lvl w:ilvl="3" w:tentative="1">
+      <w:start w:val="1"/>
+      <w:numFmt w:val="decimal"/>
+      <w:lvlText w:val="%4."/>
+      <w:lvlJc w:val="left"/>
+      <w:pPr>
+        <w:tabs>
+          <w:tab w:val="num" w:pos="2880"/>
+        </w:tabs>
+        <w:ind w:left="2880" w:hanging="360"/>
+      </w:pPr>
+    </w:lvl>
+    <w:lvl w:ilvl="4" w:tentative="1">
+      <w:start w:val="1"/>
+      <w:numFmt w:val="decimal"/>
+      <w:lvlText w:val="%5."/>
+      <w:lvlJc w:val="left"/>
+      <w:pPr>
+        <w:tabs>
+          <w:tab w:val="num" w:pos="3600"/>
+        </w:tabs>
+        <w:ind w:left="3600" w:hanging="360"/>
+      </w:pPr>
+    </w:lvl>
+    <w:lvl w:ilvl="5" w:tentative="1">
+      <w:start w:val="1"/>
+      <w:numFmt w:val="decimal"/>
+      <w:lvlText w:val="%6."/>
+      <w:lvlJc w:val="left"/>
+      <w:pPr>
+        <w:tabs>
+          <w:tab w:val="num" w:pos="4320"/>
+        </w:tabs>
+        <w:ind w:left="4320" w:hanging="360"/>
+      </w:pPr>
+    </w:lvl>
+    <w:lvl w:ilvl="6" w:tentative="1">
+      <w:start w:val="1"/>
+      <w:numFmt w:val="decimal"/>
+      <w:lvlText w:val="%7."/>
+      <w:lvlJc w:val="left"/>
+      <w:pPr>
+        <w:tabs>
+          <w:tab w:val="num" w:pos="5040"/>
+        </w:tabs>
+        <w:ind w:left="5040" w:hanging="360"/>
+      </w:pPr>
+    </w:lvl>
+    <w:lvl w:ilvl="7" w:tentative="1">
+      <w:start w:val="1"/>
+      <w:numFmt w:val="decimal"/>
+      <w:lvlText w:val="%8."/>
+      <w:lvlJc w:val="left"/>
+      <w:pPr>
+        <w:tabs>
+          <w:tab w:val="num" w:pos="5760"/>
+        </w:tabs>
+        <w:ind w:left="5760" w:hanging="360"/>
+      </w:pPr>
+    </w:lvl>
+    <w:lvl w:ilvl="8" w:tentative="1">
+      <w:start w:val="1"/>
+      <w:numFmt w:val="decimal"/>
+      <w:lvlText w:val="%9."/>
+      <w:lvlJc w:val="left"/>
+      <w:pPr>
+        <w:tabs>
+          <w:tab w:val="num" w:pos="6480"/>
+        </w:tabs>
+        <w:ind w:left="6480" w:hanging="360"/>
+      </w:pPr>
+    </w:lvl>
+  </w:abstractNum>
+  <w:abstractNum w:abstractNumId="5" w15:restartNumberingAfterBreak="0">
+    <w:nsid w:val="4F4667E9"/>
+    <w:multiLevelType w:val="hybridMultilevel"/>
+    <w:tmpl w:val="52201846"/>
+    <w:lvl w:ilvl="0" w:tplc="040E000F">
+      <w:start w:val="1"/>
+      <w:numFmt w:val="decimal"/>
+      <w:lvlText w:val="%1."/>
+      <w:lvlJc w:val="left"/>
+      <w:pPr>
+        <w:ind w:left="720" w:hanging="360"/>
+      </w:pPr>
+    </w:lvl>
+    <w:lvl w:ilvl="1" w:tplc="040E0019" w:tentative="1">
+      <w:start w:val="1"/>
+      <w:numFmt w:val="lowerLetter"/>
+      <w:lvlText w:val="%2."/>
+      <w:lvlJc w:val="left"/>
+      <w:pPr>
+        <w:ind w:left="1440" w:hanging="360"/>
+      </w:pPr>
+    </w:lvl>
+    <w:lvl w:ilvl="2" w:tplc="040E001B" w:tentative="1">
+      <w:start w:val="1"/>
+      <w:numFmt w:val="lowerRoman"/>
+      <w:lvlText w:val="%3."/>
+      <w:lvlJc w:val="right"/>
+      <w:pPr>
+        <w:ind w:left="2160" w:hanging="180"/>
+      </w:pPr>
+    </w:lvl>
+    <w:lvl w:ilvl="3" w:tplc="040E000F" w:tentative="1">
+      <w:start w:val="1"/>
+      <w:numFmt w:val="decimal"/>
+      <w:lvlText w:val="%4."/>
+      <w:lvlJc w:val="left"/>
+      <w:pPr>
+        <w:ind w:left="2880" w:hanging="360"/>
+      </w:pPr>
+    </w:lvl>
+    <w:lvl w:ilvl="4" w:tplc="040E0019" w:tentative="1">
+      <w:start w:val="1"/>
+      <w:numFmt w:val="lowerLetter"/>
+      <w:lvlText w:val="%5."/>
+      <w:lvlJc w:val="left"/>
+      <w:pPr>
+        <w:ind w:left="3600" w:hanging="360"/>
+      </w:pPr>
+    </w:lvl>
+    <w:lvl w:ilvl="5" w:tplc="040E001B" w:tentative="1">
+      <w:start w:val="1"/>
+      <w:numFmt w:val="lowerRoman"/>
+      <w:lvlText w:val="%6."/>
+      <w:lvlJc w:val="right"/>
+      <w:pPr>
+        <w:ind w:left="4320" w:hanging="180"/>
+      </w:pPr>
+    </w:lvl>
+    <w:lvl w:ilvl="6" w:tplc="040E000F" w:tentative="1">
+      <w:start w:val="1"/>
+      <w:numFmt w:val="decimal"/>
+      <w:lvlText w:val="%7."/>
+      <w:lvlJc w:val="left"/>
+      <w:pPr>
+        <w:ind w:left="5040" w:hanging="360"/>
+      </w:pPr>
+    </w:lvl>
+    <w:lvl w:ilvl="7" w:tplc="040E0019" w:tentative="1">
+      <w:start w:val="1"/>
+      <w:numFmt w:val="lowerLetter"/>
+      <w:lvlText w:val="%8."/>
+      <w:lvlJc w:val="left"/>
+      <w:pPr>
+        <w:ind w:left="5760" w:hanging="360"/>
+      </w:pPr>
+    </w:lvl>
+    <w:lvl w:ilvl="8" w:tplc="040E001B" w:tentative="1">
+      <w:start w:val="1"/>
+      <w:numFmt w:val="lowerRoman"/>
+      <w:lvlText w:val="%9."/>
+      <w:lvlJc w:val="right"/>
+      <w:pPr>
+        <w:ind w:left="6480" w:hanging="180"/>
+      </w:pPr>
+    </w:lvl>
+  </w:abstractNum>
+  <w:abstractNum w:abstractNumId="6" w15:restartNumberingAfterBreak="0">
+    <w:nsid w:val="514800A0"/>
+    <w:multiLevelType w:val="hybridMultilevel"/>
+    <w:tmpl w:val="3E7C8398"/>
+    <w:lvl w:ilvl="0" w:tplc="040E000F">
+      <w:start w:val="1"/>
+      <w:numFmt w:val="decimal"/>
+      <w:lvlText w:val="%1."/>
+      <w:lvlJc w:val="left"/>
+      <w:pPr>
+        <w:ind w:left="1440" w:hanging="360"/>
+      </w:pPr>
+    </w:lvl>
+    <w:lvl w:ilvl="1" w:tplc="040E0019" w:tentative="1">
+      <w:start w:val="1"/>
+      <w:numFmt w:val="lowerLetter"/>
+      <w:lvlText w:val="%2."/>
+      <w:lvlJc w:val="left"/>
+      <w:pPr>
+        <w:ind w:left="2160" w:hanging="360"/>
+      </w:pPr>
+    </w:lvl>
+    <w:lvl w:ilvl="2" w:tplc="040E001B" w:tentative="1">
+      <w:start w:val="1"/>
+      <w:numFmt w:val="lowerRoman"/>
+      <w:lvlText w:val="%3."/>
+      <w:lvlJc w:val="right"/>
+      <w:pPr>
+        <w:ind w:left="2880" w:hanging="180"/>
+      </w:pPr>
+    </w:lvl>
+    <w:lvl w:ilvl="3" w:tplc="040E000F" w:tentative="1">
+      <w:start w:val="1"/>
+      <w:numFmt w:val="decimal"/>
+      <w:lvlText w:val="%4."/>
+      <w:lvlJc w:val="left"/>
+      <w:pPr>
+        <w:ind w:left="3600" w:hanging="360"/>
+      </w:pPr>
+    </w:lvl>
+    <w:lvl w:ilvl="4" w:tplc="040E0019" w:tentative="1">
+      <w:start w:val="1"/>
+      <w:numFmt w:val="lowerLetter"/>
+      <w:lvlText w:val="%5."/>
+      <w:lvlJc w:val="left"/>
+      <w:pPr>
+        <w:ind w:left="4320" w:hanging="360"/>
+      </w:pPr>
+    </w:lvl>
+    <w:lvl w:ilvl="5" w:tplc="040E001B" w:tentative="1">
+      <w:start w:val="1"/>
+      <w:numFmt w:val="lowerRoman"/>
+      <w:lvlText w:val="%6."/>
+      <w:lvlJc w:val="right"/>
+      <w:pPr>
+        <w:ind w:left="5040" w:hanging="180"/>
+      </w:pPr>
+    </w:lvl>
+    <w:lvl w:ilvl="6" w:tplc="040E000F" w:tentative="1">
+      <w:start w:val="1"/>
+      <w:numFmt w:val="decimal"/>
+      <w:lvlText w:val="%7."/>
+      <w:lvlJc w:val="left"/>
+      <w:pPr>
+        <w:ind w:left="5760" w:hanging="360"/>
+      </w:pPr>
+    </w:lvl>
+    <w:lvl w:ilvl="7" w:tplc="040E0019" w:tentative="1">
+      <w:start w:val="1"/>
+      <w:numFmt w:val="lowerLetter"/>
+      <w:lvlText w:val="%8."/>
+      <w:lvlJc w:val="left"/>
+      <w:pPr>
+        <w:ind w:left="6480" w:hanging="360"/>
+      </w:pPr>
+    </w:lvl>
+    <w:lvl w:ilvl="8" w:tplc="040E001B" w:tentative="1">
+      <w:start w:val="1"/>
+      <w:numFmt w:val="lowerRoman"/>
+      <w:lvlText w:val="%9."/>
+      <w:lvlJc w:val="right"/>
+      <w:pPr>
+        <w:ind w:left="7200" w:hanging="180"/>
+      </w:pPr>
+    </w:lvl>
+  </w:abstractNum>
+  <w:abstractNum w:abstractNumId="7" w15:restartNumberingAfterBreak="0">
+    <w:nsid w:val="662F774E"/>
+    <w:multiLevelType w:val="hybridMultilevel"/>
+    <w:tmpl w:val="99584A54"/>
+    <w:lvl w:ilvl="0" w:tplc="040E000F">
+      <w:start w:val="1"/>
+      <w:numFmt w:val="decimal"/>
+      <w:lvlText w:val="%1."/>
+      <w:lvlJc w:val="left"/>
+      <w:pPr>
+        <w:ind w:left="720" w:hanging="360"/>
+      </w:pPr>
+    </w:lvl>
+    <w:lvl w:ilvl="1" w:tplc="040E0019" w:tentative="1">
+      <w:start w:val="1"/>
+      <w:numFmt w:val="lowerLetter"/>
+      <w:lvlText w:val="%2."/>
+      <w:lvlJc w:val="left"/>
+      <w:pPr>
+        <w:ind w:left="1440" w:hanging="360"/>
+      </w:pPr>
+    </w:lvl>
+    <w:lvl w:ilvl="2" w:tplc="040E001B" w:tentative="1">
+      <w:start w:val="1"/>
+      <w:numFmt w:val="lowerRoman"/>
+      <w:lvlText w:val="%3."/>
+      <w:lvlJc w:val="right"/>
+      <w:pPr>
+        <w:ind w:left="2160" w:hanging="180"/>
+      </w:pPr>
+    </w:lvl>
+    <w:lvl w:ilvl="3" w:tplc="040E000F" w:tentative="1">
+      <w:start w:val="1"/>
+      <w:numFmt w:val="decimal"/>
+      <w:lvlText w:val="%4."/>
+      <w:lvlJc w:val="left"/>
+      <w:pPr>
+        <w:ind w:left="2880" w:hanging="360"/>
+      </w:pPr>
+    </w:lvl>
+    <w:lvl w:ilvl="4" w:tplc="040E0019" w:tentative="1">
+      <w:start w:val="1"/>
+      <w:numFmt w:val="lowerLetter"/>
+      <w:lvlText w:val="%5."/>
+      <w:lvlJc w:val="left"/>
+      <w:pPr>
+        <w:ind w:left="3600" w:hanging="360"/>
+      </w:pPr>
+    </w:lvl>
+    <w:lvl w:ilvl="5" w:tplc="040E001B" w:tentative="1">
+      <w:start w:val="1"/>
+      <w:numFmt w:val="lowerRoman"/>
+      <w:lvlText w:val="%6."/>
+      <w:lvlJc w:val="right"/>
+      <w:pPr>
+        <w:ind w:left="4320" w:hanging="180"/>
+      </w:pPr>
+    </w:lvl>
+    <w:lvl w:ilvl="6" w:tplc="040E000F" w:tentative="1">
+      <w:start w:val="1"/>
+      <w:numFmt w:val="decimal"/>
+      <w:lvlText w:val="%7."/>
+      <w:lvlJc w:val="left"/>
+      <w:pPr>
+        <w:ind w:left="5040" w:hanging="360"/>
+      </w:pPr>
+    </w:lvl>
+    <w:lvl w:ilvl="7" w:tplc="040E0019" w:tentative="1">
+      <w:start w:val="1"/>
+      <w:numFmt w:val="lowerLetter"/>
+      <w:lvlText w:val="%8."/>
+      <w:lvlJc w:val="left"/>
+      <w:pPr>
+        <w:ind w:left="5760" w:hanging="360"/>
+      </w:pPr>
+    </w:lvl>
+    <w:lvl w:ilvl="8" w:tplc="040E001B" w:tentative="1">
+      <w:start w:val="1"/>
+      <w:numFmt w:val="lowerRoman"/>
+      <w:lvlText w:val="%9."/>
+      <w:lvlJc w:val="right"/>
+      <w:pPr>
+        <w:ind w:left="6480" w:hanging="180"/>
+      </w:pPr>
+    </w:lvl>
+  </w:abstractNum>
+  <w:abstractNum w:abstractNumId="8" w15:restartNumberingAfterBreak="0">
+    <w:nsid w:val="6A725450"/>
+    <w:multiLevelType w:val="hybridMultilevel"/>
+    <w:tmpl w:val="7C7AF9E4"/>
+    <w:lvl w:ilvl="0" w:tplc="040E000F">
+      <w:start w:val="1"/>
+      <w:numFmt w:val="decimal"/>
+      <w:lvlText w:val="%1."/>
+      <w:lvlJc w:val="left"/>
+      <w:pPr>
+        <w:ind w:left="2160" w:hanging="360"/>
+      </w:pPr>
+    </w:lvl>
+    <w:lvl w:ilvl="1" w:tplc="040E0019" w:tentative="1">
+      <w:start w:val="1"/>
+      <w:numFmt w:val="lowerLetter"/>
+      <w:lvlText w:val="%2."/>
+      <w:lvlJc w:val="left"/>
+      <w:pPr>
+        <w:ind w:left="2880" w:hanging="360"/>
+      </w:pPr>
+    </w:lvl>
+    <w:lvl w:ilvl="2" w:tplc="040E001B" w:tentative="1">
+      <w:start w:val="1"/>
+      <w:numFmt w:val="lowerRoman"/>
+      <w:lvlText w:val="%3."/>
+      <w:lvlJc w:val="right"/>
+      <w:pPr>
+        <w:ind w:left="3600" w:hanging="180"/>
+      </w:pPr>
+    </w:lvl>
+    <w:lvl w:ilvl="3" w:tplc="040E000F" w:tentative="1">
+      <w:start w:val="1"/>
+      <w:numFmt w:val="decimal"/>
+      <w:lvlText w:val="%4."/>
+      <w:lvlJc w:val="left"/>
+      <w:pPr>
+        <w:ind w:left="4320" w:hanging="360"/>
+      </w:pPr>
+    </w:lvl>
+    <w:lvl w:ilvl="4" w:tplc="040E0019" w:tentative="1">
+      <w:start w:val="1"/>
+      <w:numFmt w:val="lowerLetter"/>
+      <w:lvlText w:val="%5."/>
+      <w:lvlJc w:val="left"/>
+      <w:pPr>
+        <w:ind w:left="5040" w:hanging="360"/>
+      </w:pPr>
+    </w:lvl>
+    <w:lvl w:ilvl="5" w:tplc="040E001B" w:tentative="1">
+      <w:start w:val="1"/>
+      <w:numFmt w:val="lowerRoman"/>
+      <w:lvlText w:val="%6."/>
+      <w:lvlJc w:val="right"/>
+      <w:pPr>
+        <w:ind w:left="5760" w:hanging="180"/>
+      </w:pPr>
+    </w:lvl>
+    <w:lvl w:ilvl="6" w:tplc="040E000F" w:tentative="1">
+      <w:start w:val="1"/>
+      <w:numFmt w:val="decimal"/>
+      <w:lvlText w:val="%7."/>
+      <w:lvlJc w:val="left"/>
+      <w:pPr>
+        <w:ind w:left="6480" w:hanging="360"/>
+      </w:pPr>
+    </w:lvl>
+    <w:lvl w:ilvl="7" w:tplc="040E0019" w:tentative="1">
+      <w:start w:val="1"/>
+      <w:numFmt w:val="lowerLetter"/>
+      <w:lvlText w:val="%8."/>
+      <w:lvlJc w:val="left"/>
+      <w:pPr>
+        <w:ind w:left="7200" w:hanging="360"/>
+      </w:pPr>
+    </w:lvl>
+    <w:lvl w:ilvl="8" w:tplc="040E001B" w:tentative="1">
+      <w:start w:val="1"/>
+      <w:numFmt w:val="lowerRoman"/>
+      <w:lvlText w:val="%9."/>
+      <w:lvlJc w:val="right"/>
+      <w:pPr>
+        <w:ind w:left="7920" w:hanging="180"/>
+      </w:pPr>
+    </w:lvl>
+  </w:abstractNum>
   <w:num w:numId="1">
+    <w:abstractNumId w:val="0"/>
+  </w:num>
+  <w:num w:numId="2">
     <w:abstractNumId w:val="1"/>
+  </w:num>
+  <w:num w:numId="3">
+    <w:abstractNumId w:val="1"/>
+    <w:lvlOverride w:ilvl="1">
+      <w:lvl w:ilvl="1">
+        <w:numFmt w:val="bullet"/>
+        <w:lvlText w:val=""/>
+        <w:lvlJc w:val="left"/>
+        <w:pPr>
+          <w:tabs>
+            <w:tab w:val="num" w:pos="1440"/>
+          </w:tabs>
+          <w:ind w:left="1440" w:hanging="360"/>
+        </w:pPr>
+        <w:rPr>
+          <w:rFonts w:ascii="Symbol" w:hAnsi="Symbol" w:hint="default"/>
+          <w:sz w:val="20"/>
+        </w:rPr>
+      </w:lvl>
+    </w:lvlOverride>
+  </w:num>
+  <w:num w:numId="4">
+    <w:abstractNumId w:val="4"/>
+    <w:lvlOverride w:ilvl="0">
+      <w:lvl w:ilvl="0">
+        <w:numFmt w:val="decimal"/>
+        <w:lvlText w:val="%1."/>
+        <w:lvlJc w:val="left"/>
+      </w:lvl>
+    </w:lvlOverride>
+  </w:num>
+  <w:num w:numId="5">
+    <w:abstractNumId w:val="4"/>
+    <w:lvlOverride w:ilvl="0">
+      <w:lvl w:ilvl="0">
+        <w:numFmt w:val="decimal"/>
+        <w:lvlText w:val="%1."/>
+        <w:lvlJc w:val="left"/>
+      </w:lvl>
+    </w:lvlOverride>
+    <w:lvlOverride w:ilvl="1">
+      <w:lvl w:ilvl="1">
+        <w:numFmt w:val="bullet"/>
+        <w:lvlText w:val=""/>
+        <w:lvlJc w:val="left"/>
+        <w:pPr>
+          <w:tabs>
+            <w:tab w:val="num" w:pos="1440"/>
+          </w:tabs>
+          <w:ind w:left="1440" w:hanging="360"/>
+        </w:pPr>
+        <w:rPr>
+          <w:rFonts w:ascii="Symbol" w:hAnsi="Symbol" w:hint="default"/>
+          <w:sz w:val="20"/>
+        </w:rPr>
+      </w:lvl>
+    </w:lvlOverride>
+  </w:num>
+  <w:num w:numId="6">
+    <w:abstractNumId w:val="8"/>
+  </w:num>
+  <w:num w:numId="7">
+    <w:abstractNumId w:val="7"/>
+  </w:num>
+  <w:num w:numId="8">
+    <w:abstractNumId w:val="5"/>
+  </w:num>
+  <w:num w:numId="9">
+    <w:abstractNumId w:val="3"/>
+  </w:num>
+  <w:num w:numId="10">
+    <w:abstractNumId w:val="6"/>
+  </w:num>
+  <w:num w:numId="11">
+    <w:abstractNumId w:val="2"/>
   </w:num>
 </w:numbering>
 </file>
 
 <file path=word/styles.xml><?xml version="1.0" encoding="utf-8"?>
-<w:styles xmlns:mc="http://schemas.openxmlformats.org/markup-compatibility/2006" xmlns:o="urn:schemas-microsoft-com:office:office" xmlns:r="http://schemas.openxmlformats.org/officeDocument/2006/relationships" xmlns:m="http://schemas.openxmlformats.org/officeDocument/2006/math" xmlns:v="urn:schemas-microsoft-com:vml" xmlns:wp="http://schemas.openxmlformats.org/drawingml/2006/wordprocessingDrawing" xmlns:w10="urn:schemas-microsoft-com:office:word" xmlns:w="http://schemas.openxmlformats.org/wordprocessingml/2006/main" xmlns:wne="http://schemas.microsoft.com/office/word/2006/wordml" xmlns:sl="http://schemas.openxmlformats.org/schemaLibrary/2006/main" xmlns:a="http://schemas.openxmlformats.org/drawingml/2006/main" xmlns:pic="http://schemas.openxmlformats.org/drawingml/2006/picture" xmlns:c="http://schemas.openxmlformats.org/drawingml/2006/chart" xmlns:lc="http://schemas.openxmlformats.org/drawingml/2006/lockedCanvas" xmlns:dgm="http://schemas.openxmlformats.org/drawingml/2006/diagram" xmlns:wps="http://schemas.microsoft.com/office/word/2010/wordprocessingShape" xmlns:wpg="http://schemas.microsoft.com/office/word/2010/wordprocessingGroup" xmlns:w14="http://schemas.microsoft.com/office/word/2010/wordml" xmlns:w15="http://schemas.microsoft.com/office/word/2012/wordml">
+<w:styles xmlns:mc="http://schemas.openxmlformats.org/markup-compatibility/2006" xmlns:r="http://schemas.openxmlformats.org/officeDocument/2006/relationships" xmlns:w="http://schemas.openxmlformats.org/wordprocessingml/2006/main" xmlns:w14="http://schemas.microsoft.com/office/word/2010/wordml" xmlns:w15="http://schemas.microsoft.com/office/word/2012/wordml" xmlns:w16cid="http://schemas.microsoft.com/office/word/2016/wordml/cid" xmlns:w16se="http://schemas.microsoft.com/office/word/2015/wordml/symex" mc:Ignorable="w14 w15 w16se w16cid">
   <w:docDefaults>
     <w:rPrDefault>
       <w:rPr>
-        <w:rFonts w:ascii="Georgia" w:cs="Georgia" w:eastAsia="Georgia" w:hAnsi="Georgia"/>
+        <w:rFonts w:ascii="Georgia" w:eastAsia="Georgia" w:hAnsi="Georgia" w:cs="Georgia"/>
         <w:color w:val="133349"/>
         <w:sz w:val="23"/>
         <w:szCs w:val="23"/>
         <w:highlight w:val="white"/>
-        <w:lang w:val="hu"/>
+        <w:lang w:val="hu" w:eastAsia="hu-HU" w:bidi="ar-SA"/>
       </w:rPr>
     </w:rPrDefault>
     <w:pPrDefault>
@@ -252,134 +1174,638 @@
       </w:pPr>
     </w:pPrDefault>
   </w:docDefaults>
-  <w:style w:type="paragraph" w:styleId="Normal" w:default="1">
-    <w:name w:val="normal"/>
+  <w:latentStyles w:defLockedState="0" w:defUIPriority="99" w:defSemiHidden="0" w:defUnhideWhenUsed="0" w:defQFormat="0" w:count="377">
+    <w:lsdException w:name="Normal" w:uiPriority="0" w:qFormat="1"/>
+    <w:lsdException w:name="heading 1" w:uiPriority="9" w:qFormat="1"/>
+    <w:lsdException w:name="heading 2" w:semiHidden="1" w:uiPriority="9" w:unhideWhenUsed="1" w:qFormat="1"/>
+    <w:lsdException w:name="heading 3" w:semiHidden="1" w:uiPriority="9" w:unhideWhenUsed="1" w:qFormat="1"/>
+    <w:lsdException w:name="heading 4" w:semiHidden="1" w:uiPriority="9" w:unhideWhenUsed="1" w:qFormat="1"/>
+    <w:lsdException w:name="heading 5" w:semiHidden="1" w:uiPriority="9" w:unhideWhenUsed="1" w:qFormat="1"/>
+    <w:lsdException w:name="heading 6" w:semiHidden="1" w:uiPriority="9" w:unhideWhenUsed="1" w:qFormat="1"/>
+    <w:lsdException w:name="heading 7" w:semiHidden="1" w:uiPriority="9" w:unhideWhenUsed="1" w:qFormat="1"/>
+    <w:lsdException w:name="heading 8" w:semiHidden="1" w:uiPriority="9" w:unhideWhenUsed="1" w:qFormat="1"/>
+    <w:lsdException w:name="heading 9" w:semiHidden="1" w:uiPriority="9" w:unhideWhenUsed="1" w:qFormat="1"/>
+    <w:lsdException w:name="index 1" w:semiHidden="1" w:unhideWhenUsed="1"/>
+    <w:lsdException w:name="index 2" w:semiHidden="1" w:unhideWhenUsed="1"/>
+    <w:lsdException w:name="index 3" w:semiHidden="1" w:unhideWhenUsed="1"/>
+    <w:lsdException w:name="index 4" w:semiHidden="1" w:unhideWhenUsed="1"/>
+    <w:lsdException w:name="index 5" w:semiHidden="1" w:unhideWhenUsed="1"/>
+    <w:lsdException w:name="index 6" w:semiHidden="1" w:unhideWhenUsed="1"/>
+    <w:lsdException w:name="index 7" w:semiHidden="1" w:unhideWhenUsed="1"/>
+    <w:lsdException w:name="index 8" w:semiHidden="1" w:unhideWhenUsed="1"/>
+    <w:lsdException w:name="index 9" w:semiHidden="1" w:unhideWhenUsed="1"/>
+    <w:lsdException w:name="toc 1" w:semiHidden="1" w:uiPriority="39" w:unhideWhenUsed="1"/>
+    <w:lsdException w:name="toc 2" w:semiHidden="1" w:uiPriority="39" w:unhideWhenUsed="1"/>
+    <w:lsdException w:name="toc 3" w:semiHidden="1" w:uiPriority="39" w:unhideWhenUsed="1"/>
+    <w:lsdException w:name="toc 4" w:semiHidden="1" w:uiPriority="39" w:unhideWhenUsed="1"/>
+    <w:lsdException w:name="toc 5" w:semiHidden="1" w:uiPriority="39" w:unhideWhenUsed="1"/>
+    <w:lsdException w:name="toc 6" w:semiHidden="1" w:uiPriority="39" w:unhideWhenUsed="1"/>
+    <w:lsdException w:name="toc 7" w:semiHidden="1" w:uiPriority="39" w:unhideWhenUsed="1"/>
+    <w:lsdException w:name="toc 8" w:semiHidden="1" w:uiPriority="39" w:unhideWhenUsed="1"/>
+    <w:lsdException w:name="toc 9" w:semiHidden="1" w:uiPriority="39" w:unhideWhenUsed="1"/>
+    <w:lsdException w:name="Normal Indent" w:semiHidden="1" w:unhideWhenUsed="1"/>
+    <w:lsdException w:name="footnote text" w:semiHidden="1" w:unhideWhenUsed="1"/>
+    <w:lsdException w:name="annotation text" w:semiHidden="1" w:unhideWhenUsed="1"/>
+    <w:lsdException w:name="header" w:semiHidden="1" w:unhideWhenUsed="1"/>
+    <w:lsdException w:name="footer" w:semiHidden="1" w:unhideWhenUsed="1"/>
+    <w:lsdException w:name="index heading" w:semiHidden="1" w:unhideWhenUsed="1"/>
+    <w:lsdException w:name="caption" w:semiHidden="1" w:uiPriority="35" w:unhideWhenUsed="1" w:qFormat="1"/>
+    <w:lsdException w:name="table of figures" w:semiHidden="1" w:unhideWhenUsed="1"/>
+    <w:lsdException w:name="envelope address" w:semiHidden="1" w:unhideWhenUsed="1"/>
+    <w:lsdException w:name="envelope return" w:semiHidden="1" w:unhideWhenUsed="1"/>
+    <w:lsdException w:name="footnote reference" w:semiHidden="1" w:unhideWhenUsed="1"/>
+    <w:lsdException w:name="annotation reference" w:semiHidden="1" w:unhideWhenUsed="1"/>
+    <w:lsdException w:name="line number" w:semiHidden="1" w:unhideWhenUsed="1"/>
+    <w:lsdException w:name="page number" w:semiHidden="1" w:unhideWhenUsed="1"/>
+    <w:lsdException w:name="endnote reference" w:semiHidden="1" w:unhideWhenUsed="1"/>
+    <w:lsdException w:name="endnote text" w:semiHidden="1" w:unhideWhenUsed="1"/>
+    <w:lsdException w:name="table of authorities" w:semiHidden="1" w:unhideWhenUsed="1"/>
+    <w:lsdException w:name="macro" w:semiHidden="1" w:unhideWhenUsed="1"/>
+    <w:lsdException w:name="toa heading" w:semiHidden="1" w:unhideWhenUsed="1"/>
+    <w:lsdException w:name="List" w:semiHidden="1" w:unhideWhenUsed="1"/>
+    <w:lsdException w:name="List Bullet" w:semiHidden="1" w:unhideWhenUsed="1"/>
+    <w:lsdException w:name="List Number" w:semiHidden="1" w:unhideWhenUsed="1"/>
+    <w:lsdException w:name="List 2" w:semiHidden="1" w:unhideWhenUsed="1"/>
+    <w:lsdException w:name="List 3" w:semiHidden="1" w:unhideWhenUsed="1"/>
+    <w:lsdException w:name="List 4" w:semiHidden="1" w:unhideWhenUsed="1"/>
+    <w:lsdException w:name="List 5" w:semiHidden="1" w:unhideWhenUsed="1"/>
+    <w:lsdException w:name="List Bullet 2" w:semiHidden="1" w:unhideWhenUsed="1"/>
+    <w:lsdException w:name="List Bullet 3" w:semiHidden="1" w:unhideWhenUsed="1"/>
+    <w:lsdException w:name="List Bullet 4" w:semiHidden="1" w:unhideWhenUsed="1"/>
+    <w:lsdException w:name="List Bullet 5" w:semiHidden="1" w:unhideWhenUsed="1"/>
+    <w:lsdException w:name="List Number 2" w:semiHidden="1" w:unhideWhenUsed="1"/>
+    <w:lsdException w:name="List Number 3" w:semiHidden="1" w:unhideWhenUsed="1"/>
+    <w:lsdException w:name="List Number 4" w:semiHidden="1" w:unhideWhenUsed="1"/>
+    <w:lsdException w:name="List Number 5" w:semiHidden="1" w:unhideWhenUsed="1"/>
+    <w:lsdException w:name="Title" w:uiPriority="10" w:qFormat="1"/>
+    <w:lsdException w:name="Closing" w:semiHidden="1" w:unhideWhenUsed="1"/>
+    <w:lsdException w:name="Signature" w:semiHidden="1" w:unhideWhenUsed="1"/>
+    <w:lsdException w:name="Default Paragraph Font" w:semiHidden="1" w:uiPriority="1" w:unhideWhenUsed="1"/>
+    <w:lsdException w:name="Body Text" w:semiHidden="1" w:unhideWhenUsed="1"/>
+    <w:lsdException w:name="Body Text Indent" w:semiHidden="1" w:unhideWhenUsed="1"/>
+    <w:lsdException w:name="List Continue" w:semiHidden="1" w:unhideWhenUsed="1"/>
+    <w:lsdException w:name="List Continue 2" w:semiHidden="1" w:unhideWhenUsed="1"/>
+    <w:lsdException w:name="List Continue 3" w:semiHidden="1" w:unhideWhenUsed="1"/>
+    <w:lsdException w:name="List Continue 4" w:semiHidden="1" w:unhideWhenUsed="1"/>
+    <w:lsdException w:name="List Continue 5" w:semiHidden="1" w:unhideWhenUsed="1"/>
+    <w:lsdException w:name="Message Header" w:semiHidden="1" w:unhideWhenUsed="1"/>
+    <w:lsdException w:name="Subtitle" w:uiPriority="11" w:qFormat="1"/>
+    <w:lsdException w:name="Salutation" w:semiHidden="1" w:unhideWhenUsed="1"/>
+    <w:lsdException w:name="Date" w:semiHidden="1" w:unhideWhenUsed="1"/>
+    <w:lsdException w:name="Body Text First Indent" w:semiHidden="1" w:unhideWhenUsed="1"/>
+    <w:lsdException w:name="Body Text First Indent 2" w:semiHidden="1" w:unhideWhenUsed="1"/>
+    <w:lsdException w:name="Note Heading" w:semiHidden="1" w:unhideWhenUsed="1"/>
+    <w:lsdException w:name="Body Text 2" w:semiHidden="1" w:unhideWhenUsed="1"/>
+    <w:lsdException w:name="Body Text 3" w:semiHidden="1" w:unhideWhenUsed="1"/>
+    <w:lsdException w:name="Body Text Indent 2" w:semiHidden="1" w:unhideWhenUsed="1"/>
+    <w:lsdException w:name="Body Text Indent 3" w:semiHidden="1" w:unhideWhenUsed="1"/>
+    <w:lsdException w:name="Block Text" w:semiHidden="1" w:unhideWhenUsed="1"/>
+    <w:lsdException w:name="Hyperlink" w:semiHidden="1" w:unhideWhenUsed="1"/>
+    <w:lsdException w:name="FollowedHyperlink" w:semiHidden="1" w:unhideWhenUsed="1"/>
+    <w:lsdException w:name="Strong" w:uiPriority="22" w:qFormat="1"/>
+    <w:lsdException w:name="Emphasis" w:uiPriority="20" w:qFormat="1"/>
+    <w:lsdException w:name="Document Map" w:semiHidden="1" w:unhideWhenUsed="1"/>
+    <w:lsdException w:name="Plain Text" w:semiHidden="1" w:unhideWhenUsed="1"/>
+    <w:lsdException w:name="E-mail Signature" w:semiHidden="1" w:unhideWhenUsed="1"/>
+    <w:lsdException w:name="HTML Top of Form" w:semiHidden="1" w:unhideWhenUsed="1"/>
+    <w:lsdException w:name="HTML Bottom of Form" w:semiHidden="1" w:unhideWhenUsed="1"/>
+    <w:lsdException w:name="Normal (Web)" w:semiHidden="1" w:unhideWhenUsed="1"/>
+    <w:lsdException w:name="HTML Acronym" w:semiHidden="1" w:unhideWhenUsed="1"/>
+    <w:lsdException w:name="HTML Address" w:semiHidden="1" w:unhideWhenUsed="1"/>
+    <w:lsdException w:name="HTML Cite" w:semiHidden="1" w:unhideWhenUsed="1"/>
+    <w:lsdException w:name="HTML Code" w:semiHidden="1" w:unhideWhenUsed="1"/>
+    <w:lsdException w:name="HTML Definition" w:semiHidden="1" w:unhideWhenUsed="1"/>
+    <w:lsdException w:name="HTML Keyboard" w:semiHidden="1" w:unhideWhenUsed="1"/>
+    <w:lsdException w:name="HTML Preformatted" w:semiHidden="1" w:unhideWhenUsed="1"/>
+    <w:lsdException w:name="HTML Sample" w:semiHidden="1" w:unhideWhenUsed="1"/>
+    <w:lsdException w:name="HTML Typewriter" w:semiHidden="1" w:unhideWhenUsed="1"/>
+    <w:lsdException w:name="HTML Variable" w:semiHidden="1" w:unhideWhenUsed="1"/>
+    <w:lsdException w:name="Normal Table" w:semiHidden="1" w:unhideWhenUsed="1"/>
+    <w:lsdException w:name="annotation subject" w:semiHidden="1" w:unhideWhenUsed="1"/>
+    <w:lsdException w:name="No List" w:semiHidden="1" w:unhideWhenUsed="1"/>
+    <w:lsdException w:name="Outline List 1" w:semiHidden="1" w:unhideWhenUsed="1"/>
+    <w:lsdException w:name="Outline List 2" w:semiHidden="1" w:unhideWhenUsed="1"/>
+    <w:lsdException w:name="Outline List 3" w:semiHidden="1" w:unhideWhenUsed="1"/>
+    <w:lsdException w:name="Table Simple 1" w:semiHidden="1" w:unhideWhenUsed="1"/>
+    <w:lsdException w:name="Table Simple 2" w:semiHidden="1" w:unhideWhenUsed="1"/>
+    <w:lsdException w:name="Table Simple 3" w:semiHidden="1" w:unhideWhenUsed="1"/>
+    <w:lsdException w:name="Table Classic 1" w:semiHidden="1" w:unhideWhenUsed="1"/>
+    <w:lsdException w:name="Table Classic 2" w:semiHidden="1" w:unhideWhenUsed="1"/>
+    <w:lsdException w:name="Table Classic 3" w:semiHidden="1" w:unhideWhenUsed="1"/>
+    <w:lsdException w:name="Table Classic 4" w:semiHidden="1" w:unhideWhenUsed="1"/>
+    <w:lsdException w:name="Table Colorful 1" w:semiHidden="1" w:unhideWhenUsed="1"/>
+    <w:lsdException w:name="Table Colorful 2" w:semiHidden="1" w:unhideWhenUsed="1"/>
+    <w:lsdException w:name="Table Colorful 3" w:semiHidden="1" w:unhideWhenUsed="1"/>
+    <w:lsdException w:name="Table Columns 1" w:semiHidden="1" w:unhideWhenUsed="1"/>
+    <w:lsdException w:name="Table Columns 2" w:semiHidden="1" w:unhideWhenUsed="1"/>
+    <w:lsdException w:name="Table Columns 3" w:semiHidden="1" w:unhideWhenUsed="1"/>
+    <w:lsdException w:name="Table Columns 4" w:semiHidden="1" w:unhideWhenUsed="1"/>
+    <w:lsdException w:name="Table Columns 5" w:semiHidden="1" w:unhideWhenUsed="1"/>
+    <w:lsdException w:name="Table Grid 1" w:semiHidden="1" w:unhideWhenUsed="1"/>
+    <w:lsdException w:name="Table Grid 2" w:semiHidden="1" w:unhideWhenUsed="1"/>
+    <w:lsdException w:name="Table Grid 3" w:semiHidden="1" w:unhideWhenUsed="1"/>
+    <w:lsdException w:name="Table Grid 4" w:semiHidden="1" w:unhideWhenUsed="1"/>
+    <w:lsdException w:name="Table Grid 5" w:semiHidden="1" w:unhideWhenUsed="1"/>
+    <w:lsdException w:name="Table Grid 6" w:semiHidden="1" w:unhideWhenUsed="1"/>
+    <w:lsdException w:name="Table Grid 7" w:semiHidden="1" w:unhideWhenUsed="1"/>
+    <w:lsdException w:name="Table Grid 8" w:semiHidden="1" w:unhideWhenUsed="1"/>
+    <w:lsdException w:name="Table List 1" w:semiHidden="1" w:unhideWhenUsed="1"/>
+    <w:lsdException w:name="Table List 2" w:semiHidden="1" w:unhideWhenUsed="1"/>
+    <w:lsdException w:name="Table List 3" w:semiHidden="1" w:unhideWhenUsed="1"/>
+    <w:lsdException w:name="Table List 4" w:semiHidden="1" w:unhideWhenUsed="1"/>
+    <w:lsdException w:name="Table List 5" w:semiHidden="1" w:unhideWhenUsed="1"/>
+    <w:lsdException w:name="Table List 6" w:semiHidden="1" w:unhideWhenUsed="1"/>
+    <w:lsdException w:name="Table List 7" w:semiHidden="1" w:unhideWhenUsed="1"/>
+    <w:lsdException w:name="Table List 8" w:semiHidden="1" w:unhideWhenUsed="1"/>
+    <w:lsdException w:name="Table 3D effects 1" w:semiHidden="1" w:unhideWhenUsed="1"/>
+    <w:lsdException w:name="Table 3D effects 2" w:semiHidden="1" w:unhideWhenUsed="1"/>
+    <w:lsdException w:name="Table 3D effects 3" w:semiHidden="1" w:unhideWhenUsed="1"/>
+    <w:lsdException w:name="Table Contemporary" w:semiHidden="1" w:unhideWhenUsed="1"/>
+    <w:lsdException w:name="Table Elegant" w:semiHidden="1" w:unhideWhenUsed="1"/>
+    <w:lsdException w:name="Table Professional" w:semiHidden="1" w:unhideWhenUsed="1"/>
+    <w:lsdException w:name="Table Subtle 1" w:semiHidden="1" w:unhideWhenUsed="1"/>
+    <w:lsdException w:name="Table Subtle 2" w:semiHidden="1" w:unhideWhenUsed="1"/>
+    <w:lsdException w:name="Table Web 1" w:semiHidden="1" w:unhideWhenUsed="1"/>
+    <w:lsdException w:name="Table Web 2" w:semiHidden="1" w:unhideWhenUsed="1"/>
+    <w:lsdException w:name="Table Web 3" w:semiHidden="1" w:unhideWhenUsed="1"/>
+    <w:lsdException w:name="Balloon Text" w:semiHidden="1" w:unhideWhenUsed="1"/>
+    <w:lsdException w:name="Table Grid" w:uiPriority="39"/>
+    <w:lsdException w:name="Table Theme" w:semiHidden="1" w:unhideWhenUsed="1"/>
+    <w:lsdException w:name="Placeholder Text" w:semiHidden="1"/>
+    <w:lsdException w:name="No Spacing" w:uiPriority="1" w:qFormat="1"/>
+    <w:lsdException w:name="Light Shading" w:uiPriority="60"/>
+    <w:lsdException w:name="Light List" w:uiPriority="61"/>
+    <w:lsdException w:name="Light Grid" w:uiPriority="62"/>
+    <w:lsdException w:name="Medium Shading 1" w:uiPriority="63"/>
+    <w:lsdException w:name="Medium Shading 2" w:uiPriority="64"/>
+    <w:lsdException w:name="Medium List 1" w:uiPriority="65"/>
+    <w:lsdException w:name="Medium List 2" w:uiPriority="66"/>
+    <w:lsdException w:name="Medium Grid 1" w:uiPriority="67"/>
+    <w:lsdException w:name="Medium Grid 2" w:uiPriority="68"/>
+    <w:lsdException w:name="Medium Grid 3" w:uiPriority="69"/>
+    <w:lsdException w:name="Dark List" w:uiPriority="70"/>
+    <w:lsdException w:name="Colorful Shading" w:uiPriority="71"/>
+    <w:lsdException w:name="Colorful List" w:uiPriority="72"/>
+    <w:lsdException w:name="Colorful Grid" w:uiPriority="73"/>
+    <w:lsdException w:name="Light Shading Accent 1" w:uiPriority="60"/>
+    <w:lsdException w:name="Light List Accent 1" w:uiPriority="61"/>
+    <w:lsdException w:name="Light Grid Accent 1" w:uiPriority="62"/>
+    <w:lsdException w:name="Medium Shading 1 Accent 1" w:uiPriority="63"/>
+    <w:lsdException w:name="Medium Shading 2 Accent 1" w:uiPriority="64"/>
+    <w:lsdException w:name="Medium List 1 Accent 1" w:uiPriority="65"/>
+    <w:lsdException w:name="Revision" w:semiHidden="1"/>
+    <w:lsdException w:name="List Paragraph" w:uiPriority="34" w:qFormat="1"/>
+    <w:lsdException w:name="Quote" w:uiPriority="29" w:qFormat="1"/>
+    <w:lsdException w:name="Intense Quote" w:uiPriority="30" w:qFormat="1"/>
+    <w:lsdException w:name="Medium List 2 Accent 1" w:uiPriority="66"/>
+    <w:lsdException w:name="Medium Grid 1 Accent 1" w:uiPriority="67"/>
+    <w:lsdException w:name="Medium Grid 2 Accent 1" w:uiPriority="68"/>
+    <w:lsdException w:name="Medium Grid 3 Accent 1" w:uiPriority="69"/>
+    <w:lsdException w:name="Dark List Accent 1" w:uiPriority="70"/>
+    <w:lsdException w:name="Colorful Shading Accent 1" w:uiPriority="71"/>
+    <w:lsdException w:name="Colorful List Accent 1" w:uiPriority="72"/>
+    <w:lsdException w:name="Colorful Grid Accent 1" w:uiPriority="73"/>
+    <w:lsdException w:name="Light Shading Accent 2" w:uiPriority="60"/>
+    <w:lsdException w:name="Light List Accent 2" w:uiPriority="61"/>
+    <w:lsdException w:name="Light Grid Accent 2" w:uiPriority="62"/>
+    <w:lsdException w:name="Medium Shading 1 Accent 2" w:uiPriority="63"/>
+    <w:lsdException w:name="Medium Shading 2 Accent 2" w:uiPriority="64"/>
+    <w:lsdException w:name="Medium List 1 Accent 2" w:uiPriority="65"/>
+    <w:lsdException w:name="Medium List 2 Accent 2" w:uiPriority="66"/>
+    <w:lsdException w:name="Medium Grid 1 Accent 2" w:uiPriority="67"/>
+    <w:lsdException w:name="Medium Grid 2 Accent 2" w:uiPriority="68"/>
+    <w:lsdException w:name="Medium Grid 3 Accent 2" w:uiPriority="69"/>
+    <w:lsdException w:name="Dark List Accent 2" w:uiPriority="70"/>
+    <w:lsdException w:name="Colorful Shading Accent 2" w:uiPriority="71"/>
+    <w:lsdException w:name="Colorful List Accent 2" w:uiPriority="72"/>
+    <w:lsdException w:name="Colorful Grid Accent 2" w:uiPriority="73"/>
+    <w:lsdException w:name="Light Shading Accent 3" w:uiPriority="60"/>
+    <w:lsdException w:name="Light List Accent 3" w:uiPriority="61"/>
+    <w:lsdException w:name="Light Grid Accent 3" w:uiPriority="62"/>
+    <w:lsdException w:name="Medium Shading 1 Accent 3" w:uiPriority="63"/>
+    <w:lsdException w:name="Medium Shading 2 Accent 3" w:uiPriority="64"/>
+    <w:lsdException w:name="Medium List 1 Accent 3" w:uiPriority="65"/>
+    <w:lsdException w:name="Medium List 2 Accent 3" w:uiPriority="66"/>
+    <w:lsdException w:name="Medium Grid 1 Accent 3" w:uiPriority="67"/>
+    <w:lsdException w:name="Medium Grid 2 Accent 3" w:uiPriority="68"/>
+    <w:lsdException w:name="Medium Grid 3 Accent 3" w:uiPriority="69"/>
+    <w:lsdException w:name="Dark List Accent 3" w:uiPriority="70"/>
+    <w:lsdException w:name="Colorful Shading Accent 3" w:uiPriority="71"/>
+    <w:lsdException w:name="Colorful List Accent 3" w:uiPriority="72"/>
+    <w:lsdException w:name="Colorful Grid Accent 3" w:uiPriority="73"/>
+    <w:lsdException w:name="Light Shading Accent 4" w:uiPriority="60"/>
+    <w:lsdException w:name="Light List Accent 4" w:uiPriority="61"/>
+    <w:lsdException w:name="Light Grid Accent 4" w:uiPriority="62"/>
+    <w:lsdException w:name="Medium Shading 1 Accent 4" w:uiPriority="63"/>
+    <w:lsdException w:name="Medium Shading 2 Accent 4" w:uiPriority="64"/>
+    <w:lsdException w:name="Medium List 1 Accent 4" w:uiPriority="65"/>
+    <w:lsdException w:name="Medium List 2 Accent 4" w:uiPriority="66"/>
+    <w:lsdException w:name="Medium Grid 1 Accent 4" w:uiPriority="67"/>
+    <w:lsdException w:name="Medium Grid 2 Accent 4" w:uiPriority="68"/>
+    <w:lsdException w:name="Medium Grid 3 Accent 4" w:uiPriority="69"/>
+    <w:lsdException w:name="Dark List Accent 4" w:uiPriority="70"/>
+    <w:lsdException w:name="Colorful Shading Accent 4" w:uiPriority="71"/>
+    <w:lsdException w:name="Colorful List Accent 4" w:uiPriority="72"/>
+    <w:lsdException w:name="Colorful Grid Accent 4" w:uiPriority="73"/>
+    <w:lsdException w:name="Light Shading Accent 5" w:uiPriority="60"/>
+    <w:lsdException w:name="Light List Accent 5" w:uiPriority="61"/>
+    <w:lsdException w:name="Light Grid Accent 5" w:uiPriority="62"/>
+    <w:lsdException w:name="Medium Shading 1 Accent 5" w:uiPriority="63"/>
+    <w:lsdException w:name="Medium Shading 2 Accent 5" w:uiPriority="64"/>
+    <w:lsdException w:name="Medium List 1 Accent 5" w:uiPriority="65"/>
+    <w:lsdException w:name="Medium List 2 Accent 5" w:uiPriority="66"/>
+    <w:lsdException w:name="Medium Grid 1 Accent 5" w:uiPriority="67"/>
+    <w:lsdException w:name="Medium Grid 2 Accent 5" w:uiPriority="68"/>
+    <w:lsdException w:name="Medium Grid 3 Accent 5" w:uiPriority="69"/>
+    <w:lsdException w:name="Dark List Accent 5" w:uiPriority="70"/>
+    <w:lsdException w:name="Colorful Shading Accent 5" w:uiPriority="71"/>
+    <w:lsdException w:name="Colorful List Accent 5" w:uiPriority="72"/>
+    <w:lsdException w:name="Colorful Grid Accent 5" w:uiPriority="73"/>
+    <w:lsdException w:name="Light Shading Accent 6" w:uiPriority="60"/>
+    <w:lsdException w:name="Light List Accent 6" w:uiPriority="61"/>
+    <w:lsdException w:name="Light Grid Accent 6" w:uiPriority="62"/>
+    <w:lsdException w:name="Medium Shading 1 Accent 6" w:uiPriority="63"/>
+    <w:lsdException w:name="Medium Shading 2 Accent 6" w:uiPriority="64"/>
+    <w:lsdException w:name="Medium List 1 Accent 6" w:uiPriority="65"/>
+    <w:lsdException w:name="Medium List 2 Accent 6" w:uiPriority="66"/>
+    <w:lsdException w:name="Medium Grid 1 Accent 6" w:uiPriority="67"/>
+    <w:lsdException w:name="Medium Grid 2 Accent 6" w:uiPriority="68"/>
+    <w:lsdException w:name="Medium Grid 3 Accent 6" w:uiPriority="69"/>
+    <w:lsdException w:name="Dark List Accent 6" w:uiPriority="70"/>
+    <w:lsdException w:name="Colorful Shading Accent 6" w:uiPriority="71"/>
+    <w:lsdException w:name="Colorful List Accent 6" w:uiPriority="72"/>
+    <w:lsdException w:name="Colorful Grid Accent 6" w:uiPriority="73"/>
+    <w:lsdException w:name="Subtle Emphasis" w:uiPriority="19" w:qFormat="1"/>
+    <w:lsdException w:name="Intense Emphasis" w:uiPriority="21" w:qFormat="1"/>
+    <w:lsdException w:name="Subtle Reference" w:uiPriority="31" w:qFormat="1"/>
+    <w:lsdException w:name="Intense Reference" w:uiPriority="32" w:qFormat="1"/>
+    <w:lsdException w:name="Book Title" w:uiPriority="33" w:qFormat="1"/>
+    <w:lsdException w:name="Bibliography" w:semiHidden="1" w:uiPriority="37" w:unhideWhenUsed="1"/>
+    <w:lsdException w:name="TOC Heading" w:semiHidden="1" w:uiPriority="39" w:unhideWhenUsed="1" w:qFormat="1"/>
+    <w:lsdException w:name="Plain Table 1" w:uiPriority="41"/>
+    <w:lsdException w:name="Plain Table 2" w:uiPriority="42"/>
+    <w:lsdException w:name="Plain Table 3" w:uiPriority="43"/>
+    <w:lsdException w:name="Plain Table 4" w:uiPriority="44"/>
+    <w:lsdException w:name="Plain Table 5" w:uiPriority="45"/>
+    <w:lsdException w:name="Grid Table Light" w:uiPriority="40"/>
+    <w:lsdException w:name="Grid Table 1 Light" w:uiPriority="46"/>
+    <w:lsdException w:name="Grid Table 2" w:uiPriority="47"/>
+    <w:lsdException w:name="Grid Table 3" w:uiPriority="48"/>
+    <w:lsdException w:name="Grid Table 4" w:uiPriority="49"/>
+    <w:lsdException w:name="Grid Table 5 Dark" w:uiPriority="50"/>
+    <w:lsdException w:name="Grid Table 6 Colorful" w:uiPriority="51"/>
+    <w:lsdException w:name="Grid Table 7 Colorful" w:uiPriority="52"/>
+    <w:lsdException w:name="Grid Table 1 Light Accent 1" w:uiPriority="46"/>
+    <w:lsdException w:name="Grid Table 2 Accent 1" w:uiPriority="47"/>
+    <w:lsdException w:name="Grid Table 3 Accent 1" w:uiPriority="48"/>
+    <w:lsdException w:name="Grid Table 4 Accent 1" w:uiPriority="49"/>
+    <w:lsdException w:name="Grid Table 5 Dark Accent 1" w:uiPriority="50"/>
+    <w:lsdException w:name="Grid Table 6 Colorful Accent 1" w:uiPriority="51"/>
+    <w:lsdException w:name="Grid Table 7 Colorful Accent 1" w:uiPriority="52"/>
+    <w:lsdException w:name="Grid Table 1 Light Accent 2" w:uiPriority="46"/>
+    <w:lsdException w:name="Grid Table 2 Accent 2" w:uiPriority="47"/>
+    <w:lsdException w:name="Grid Table 3 Accent 2" w:uiPriority="48"/>
+    <w:lsdException w:name="Grid Table 4 Accent 2" w:uiPriority="49"/>
+    <w:lsdException w:name="Grid Table 5 Dark Accent 2" w:uiPriority="50"/>
+    <w:lsdException w:name="Grid Table 6 Colorful Accent 2" w:uiPriority="51"/>
+    <w:lsdException w:name="Grid Table 7 Colorful Accent 2" w:uiPriority="52"/>
+    <w:lsdException w:name="Grid Table 1 Light Accent 3" w:uiPriority="46"/>
+    <w:lsdException w:name="Grid Table 2 Accent 3" w:uiPriority="47"/>
+    <w:lsdException w:name="Grid Table 3 Accent 3" w:uiPriority="48"/>
+    <w:lsdException w:name="Grid Table 4 Accent 3" w:uiPriority="49"/>
+    <w:lsdException w:name="Grid Table 5 Dark Accent 3" w:uiPriority="50"/>
+    <w:lsdException w:name="Grid Table 6 Colorful Accent 3" w:uiPriority="51"/>
+    <w:lsdException w:name="Grid Table 7 Colorful Accent 3" w:uiPriority="52"/>
+    <w:lsdException w:name="Grid Table 1 Light Accent 4" w:uiPriority="46"/>
+    <w:lsdException w:name="Grid Table 2 Accent 4" w:uiPriority="47"/>
+    <w:lsdException w:name="Grid Table 3 Accent 4" w:uiPriority="48"/>
+    <w:lsdException w:name="Grid Table 4 Accent 4" w:uiPriority="49"/>
+    <w:lsdException w:name="Grid Table 5 Dark Accent 4" w:uiPriority="50"/>
+    <w:lsdException w:name="Grid Table 6 Colorful Accent 4" w:uiPriority="51"/>
+    <w:lsdException w:name="Grid Table 7 Colorful Accent 4" w:uiPriority="52"/>
+    <w:lsdException w:name="Grid Table 1 Light Accent 5" w:uiPriority="46"/>
+    <w:lsdException w:name="Grid Table 2 Accent 5" w:uiPriority="47"/>
+    <w:lsdException w:name="Grid Table 3 Accent 5" w:uiPriority="48"/>
+    <w:lsdException w:name="Grid Table 4 Accent 5" w:uiPriority="49"/>
+    <w:lsdException w:name="Grid Table 5 Dark Accent 5" w:uiPriority="50"/>
+    <w:lsdException w:name="Grid Table 6 Colorful Accent 5" w:uiPriority="51"/>
+    <w:lsdException w:name="Grid Table 7 Colorful Accent 5" w:uiPriority="52"/>
+    <w:lsdException w:name="Grid Table 1 Light Accent 6" w:uiPriority="46"/>
+    <w:lsdException w:name="Grid Table 2 Accent 6" w:uiPriority="47"/>
+    <w:lsdException w:name="Grid Table 3 Accent 6" w:uiPriority="48"/>
+    <w:lsdException w:name="Grid Table 4 Accent 6" w:uiPriority="49"/>
+    <w:lsdException w:name="Grid Table 5 Dark Accent 6" w:uiPriority="50"/>
+    <w:lsdException w:name="Grid Table 6 Colorful Accent 6" w:uiPriority="51"/>
+    <w:lsdException w:name="Grid Table 7 Colorful Accent 6" w:uiPriority="52"/>
+    <w:lsdException w:name="List Table 1 Light" w:uiPriority="46"/>
+    <w:lsdException w:name="List Table 2" w:uiPriority="47"/>
+    <w:lsdException w:name="List Table 3" w:uiPriority="48"/>
+    <w:lsdException w:name="List Table 4" w:uiPriority="49"/>
+    <w:lsdException w:name="List Table 5 Dark" w:uiPriority="50"/>
+    <w:lsdException w:name="List Table 6 Colorful" w:uiPriority="51"/>
+    <w:lsdException w:name="List Table 7 Colorful" w:uiPriority="52"/>
+    <w:lsdException w:name="List Table 1 Light Accent 1" w:uiPriority="46"/>
+    <w:lsdException w:name="List Table 2 Accent 1" w:uiPriority="47"/>
+    <w:lsdException w:name="List Table 3 Accent 1" w:uiPriority="48"/>
+    <w:lsdException w:name="List Table 4 Accent 1" w:uiPriority="49"/>
+    <w:lsdException w:name="List Table 5 Dark Accent 1" w:uiPriority="50"/>
+    <w:lsdException w:name="List Table 6 Colorful Accent 1" w:uiPriority="51"/>
+    <w:lsdException w:name="List Table 7 Colorful Accent 1" w:uiPriority="52"/>
+    <w:lsdException w:name="List Table 1 Light Accent 2" w:uiPriority="46"/>
+    <w:lsdException w:name="List Table 2 Accent 2" w:uiPriority="47"/>
+    <w:lsdException w:name="List Table 3 Accent 2" w:uiPriority="48"/>
+    <w:lsdException w:name="List Table 4 Accent 2" w:uiPriority="49"/>
+    <w:lsdException w:name="List Table 5 Dark Accent 2" w:uiPriority="50"/>
+    <w:lsdException w:name="List Table 6 Colorful Accent 2" w:uiPriority="51"/>
+    <w:lsdException w:name="List Table 7 Colorful Accent 2" w:uiPriority="52"/>
+    <w:lsdException w:name="List Table 1 Light Accent 3" w:uiPriority="46"/>
+    <w:lsdException w:name="List Table 2 Accent 3" w:uiPriority="47"/>
+    <w:lsdException w:name="List Table 3 Accent 3" w:uiPriority="48"/>
+    <w:lsdException w:name="List Table 4 Accent 3" w:uiPriority="49"/>
+    <w:lsdException w:name="List Table 5 Dark Accent 3" w:uiPriority="50"/>
+    <w:lsdException w:name="List Table 6 Colorful Accent 3" w:uiPriority="51"/>
+    <w:lsdException w:name="List Table 7 Colorful Accent 3" w:uiPriority="52"/>
+    <w:lsdException w:name="List Table 1 Light Accent 4" w:uiPriority="46"/>
+    <w:lsdException w:name="List Table 2 Accent 4" w:uiPriority="47"/>
+    <w:lsdException w:name="List Table 3 Accent 4" w:uiPriority="48"/>
+    <w:lsdException w:name="List Table 4 Accent 4" w:uiPriority="49"/>
+    <w:lsdException w:name="List Table 5 Dark Accent 4" w:uiPriority="50"/>
+    <w:lsdException w:name="List Table 6 Colorful Accent 4" w:uiPriority="51"/>
+    <w:lsdException w:name="List Table 7 Colorful Accent 4" w:uiPriority="52"/>
+    <w:lsdException w:name="List Table 1 Light Accent 5" w:uiPriority="46"/>
+    <w:lsdException w:name="List Table 2 Accent 5" w:uiPriority="47"/>
+    <w:lsdException w:name="List Table 3 Accent 5" w:uiPriority="48"/>
+    <w:lsdException w:name="List Table 4 Accent 5" w:uiPriority="49"/>
+    <w:lsdException w:name="List Table 5 Dark Accent 5" w:uiPriority="50"/>
+    <w:lsdException w:name="List Table 6 Colorful Accent 5" w:uiPriority="51"/>
+    <w:lsdException w:name="List Table 7 Colorful Accent 5" w:uiPriority="52"/>
+    <w:lsdException w:name="List Table 1 Light Accent 6" w:uiPriority="46"/>
+    <w:lsdException w:name="List Table 2 Accent 6" w:uiPriority="47"/>
+    <w:lsdException w:name="List Table 3 Accent 6" w:uiPriority="48"/>
+    <w:lsdException w:name="List Table 4 Accent 6" w:uiPriority="49"/>
+    <w:lsdException w:name="List Table 5 Dark Accent 6" w:uiPriority="50"/>
+    <w:lsdException w:name="List Table 6 Colorful Accent 6" w:uiPriority="51"/>
+    <w:lsdException w:name="List Table 7 Colorful Accent 6" w:uiPriority="52"/>
+    <w:lsdException w:name="Mention" w:semiHidden="1" w:unhideWhenUsed="1"/>
+    <w:lsdException w:name="Smart Hyperlink" w:semiHidden="1" w:unhideWhenUsed="1"/>
+    <w:lsdException w:name="Hashtag" w:semiHidden="1" w:unhideWhenUsed="1"/>
+    <w:lsdException w:name="Unresolved Mention" w:semiHidden="1" w:unhideWhenUsed="1"/>
+    <w:lsdException w:name="Smart Link" w:semiHidden="1" w:unhideWhenUsed="1"/>
+    <w:lsdException w:name="Smart Link Error" w:semiHidden="1" w:unhideWhenUsed="1"/>
+  </w:latentStyles>
+  <w:style w:type="paragraph" w:default="1" w:styleId="Norml">
+    <w:name w:val="Normal"/>
+    <w:qFormat/>
   </w:style>
-  <w:style w:type="table" w:styleId="TableNormal" w:default="1">
-    <w:name w:val="Table Normal"/>
-  </w:style>
-  <w:style w:type="paragraph" w:styleId="Heading1">
+  <w:style w:type="paragraph" w:styleId="Cmsor1">
     <w:name w:val="heading 1"/>
-    <w:basedOn w:val="Normal"/>
-    <w:next w:val="Normal"/>
+    <w:basedOn w:val="Norml"/>
+    <w:next w:val="Norml"/>
+    <w:uiPriority w:val="9"/>
+    <w:qFormat/>
     <w:pPr>
-      <w:keepNext w:val="1"/>
-      <w:spacing w:after="120" w:before="240" w:lineRule="auto"/>
-      <w:ind w:left="0" w:firstLine="0"/>
+      <w:keepNext/>
+      <w:spacing w:before="240" w:after="120"/>
+      <w:outlineLvl w:val="0"/>
     </w:pPr>
     <w:rPr>
-      <w:rFonts w:ascii="Arial" w:cs="Arial" w:eastAsia="Arial" w:hAnsi="Arial"/>
-      <w:b w:val="1"/>
+      <w:rFonts w:ascii="Arial" w:eastAsia="Arial" w:hAnsi="Arial" w:cs="Arial"/>
+      <w:b/>
       <w:sz w:val="36"/>
       <w:szCs w:val="36"/>
     </w:rPr>
   </w:style>
-  <w:style w:type="paragraph" w:styleId="Heading2">
+  <w:style w:type="paragraph" w:styleId="Cmsor2">
     <w:name w:val="heading 2"/>
-    <w:basedOn w:val="Normal"/>
-    <w:next w:val="Normal"/>
+    <w:basedOn w:val="Norml"/>
+    <w:next w:val="Norml"/>
+    <w:uiPriority w:val="9"/>
+    <w:unhideWhenUsed/>
+    <w:qFormat/>
     <w:pPr>
-      <w:keepNext w:val="1"/>
-      <w:keepLines w:val="1"/>
-      <w:spacing w:after="80" w:before="360" w:lineRule="auto"/>
+      <w:keepNext/>
+      <w:keepLines/>
+      <w:spacing w:before="360" w:after="80"/>
+      <w:outlineLvl w:val="1"/>
     </w:pPr>
     <w:rPr>
-      <w:b w:val="1"/>
+      <w:b/>
       <w:sz w:val="36"/>
       <w:szCs w:val="36"/>
     </w:rPr>
   </w:style>
-  <w:style w:type="paragraph" w:styleId="Heading3">
+  <w:style w:type="paragraph" w:styleId="Cmsor3">
     <w:name w:val="heading 3"/>
-    <w:basedOn w:val="Normal"/>
-    <w:next w:val="Normal"/>
+    <w:basedOn w:val="Norml"/>
+    <w:next w:val="Norml"/>
+    <w:uiPriority w:val="9"/>
+    <w:unhideWhenUsed/>
+    <w:qFormat/>
     <w:pPr>
-      <w:keepNext w:val="1"/>
-      <w:keepLines w:val="1"/>
-      <w:spacing w:after="80" w:before="280" w:lineRule="auto"/>
+      <w:keepNext/>
+      <w:keepLines/>
+      <w:spacing w:before="280" w:after="80"/>
+      <w:outlineLvl w:val="2"/>
     </w:pPr>
     <w:rPr>
-      <w:b w:val="1"/>
+      <w:b/>
       <w:sz w:val="28"/>
       <w:szCs w:val="28"/>
     </w:rPr>
   </w:style>
-  <w:style w:type="paragraph" w:styleId="Heading4">
+  <w:style w:type="paragraph" w:styleId="Cmsor4">
     <w:name w:val="heading 4"/>
-    <w:basedOn w:val="Normal"/>
-    <w:next w:val="Normal"/>
+    <w:basedOn w:val="Norml"/>
+    <w:next w:val="Norml"/>
+    <w:uiPriority w:val="9"/>
+    <w:semiHidden/>
+    <w:unhideWhenUsed/>
+    <w:qFormat/>
     <w:pPr>
-      <w:keepNext w:val="1"/>
-      <w:keepLines w:val="1"/>
-      <w:spacing w:after="40" w:before="240" w:lineRule="auto"/>
+      <w:keepNext/>
+      <w:keepLines/>
+      <w:spacing w:before="240" w:after="40"/>
+      <w:outlineLvl w:val="3"/>
     </w:pPr>
     <w:rPr>
-      <w:b w:val="1"/>
+      <w:b/>
       <w:sz w:val="24"/>
       <w:szCs w:val="24"/>
     </w:rPr>
   </w:style>
-  <w:style w:type="paragraph" w:styleId="Heading5">
+  <w:style w:type="paragraph" w:styleId="Cmsor5">
     <w:name w:val="heading 5"/>
-    <w:basedOn w:val="Normal"/>
-    <w:next w:val="Normal"/>
+    <w:basedOn w:val="Norml"/>
+    <w:next w:val="Norml"/>
+    <w:uiPriority w:val="9"/>
+    <w:semiHidden/>
+    <w:unhideWhenUsed/>
+    <w:qFormat/>
     <w:pPr>
-      <w:keepNext w:val="1"/>
-      <w:keepLines w:val="1"/>
-      <w:spacing w:after="40" w:before="220" w:lineRule="auto"/>
+      <w:keepNext/>
+      <w:keepLines/>
+      <w:spacing w:before="220" w:after="40"/>
+      <w:outlineLvl w:val="4"/>
     </w:pPr>
     <w:rPr>
-      <w:b w:val="1"/>
+      <w:b/>
       <w:sz w:val="22"/>
       <w:szCs w:val="22"/>
     </w:rPr>
   </w:style>
-  <w:style w:type="paragraph" w:styleId="Heading6">
+  <w:style w:type="paragraph" w:styleId="Cmsor6">
     <w:name w:val="heading 6"/>
-    <w:basedOn w:val="Normal"/>
-    <w:next w:val="Normal"/>
+    <w:basedOn w:val="Norml"/>
+    <w:next w:val="Norml"/>
+    <w:uiPriority w:val="9"/>
+    <w:semiHidden/>
+    <w:unhideWhenUsed/>
+    <w:qFormat/>
     <w:pPr>
-      <w:keepNext w:val="1"/>
-      <w:keepLines w:val="1"/>
-      <w:spacing w:after="40" w:before="200" w:lineRule="auto"/>
+      <w:keepNext/>
+      <w:keepLines/>
+      <w:spacing w:before="200" w:after="40"/>
+      <w:outlineLvl w:val="5"/>
     </w:pPr>
     <w:rPr>
-      <w:b w:val="1"/>
+      <w:b/>
       <w:sz w:val="20"/>
       <w:szCs w:val="20"/>
     </w:rPr>
   </w:style>
-  <w:style w:type="paragraph" w:styleId="Title">
+  <w:style w:type="character" w:default="1" w:styleId="Bekezdsalapbettpusa">
+    <w:name w:val="Default Paragraph Font"/>
+    <w:uiPriority w:val="1"/>
+    <w:semiHidden/>
+    <w:unhideWhenUsed/>
+  </w:style>
+  <w:style w:type="table" w:default="1" w:styleId="Normltblzat">
+    <w:name w:val="Normal Table"/>
+    <w:uiPriority w:val="99"/>
+    <w:semiHidden/>
+    <w:unhideWhenUsed/>
+    <w:tblPr>
+      <w:tblInd w:w="0" w:type="dxa"/>
+      <w:tblCellMar>
+        <w:top w:w="0" w:type="dxa"/>
+        <w:left w:w="108" w:type="dxa"/>
+        <w:bottom w:w="0" w:type="dxa"/>
+        <w:right w:w="108" w:type="dxa"/>
+      </w:tblCellMar>
+    </w:tblPr>
+  </w:style>
+  <w:style w:type="numbering" w:default="1" w:styleId="Nemlista">
+    <w:name w:val="No List"/>
+    <w:uiPriority w:val="99"/>
+    <w:semiHidden/>
+    <w:unhideWhenUsed/>
+  </w:style>
+  <w:style w:type="table" w:customStyle="1" w:styleId="TableNormal">
+    <w:name w:val="Table Normal"/>
+    <w:tblPr>
+      <w:tblCellMar>
+        <w:top w:w="0" w:type="dxa"/>
+        <w:left w:w="0" w:type="dxa"/>
+        <w:bottom w:w="0" w:type="dxa"/>
+        <w:right w:w="0" w:type="dxa"/>
+      </w:tblCellMar>
+    </w:tblPr>
+  </w:style>
+  <w:style w:type="paragraph" w:styleId="Cm">
     <w:name w:val="Title"/>
-    <w:basedOn w:val="Normal"/>
-    <w:next w:val="Normal"/>
+    <w:basedOn w:val="Norml"/>
+    <w:next w:val="Norml"/>
+    <w:uiPriority w:val="10"/>
+    <w:qFormat/>
     <w:pPr>
-      <w:keepNext w:val="1"/>
-      <w:spacing w:after="120" w:before="240" w:lineRule="auto"/>
+      <w:keepNext/>
+      <w:spacing w:before="240" w:after="120"/>
       <w:jc w:val="center"/>
     </w:pPr>
     <w:rPr>
-      <w:rFonts w:ascii="Arial" w:cs="Arial" w:eastAsia="Arial" w:hAnsi="Arial"/>
-      <w:b w:val="1"/>
+      <w:rFonts w:ascii="Arial" w:eastAsia="Arial" w:hAnsi="Arial" w:cs="Arial"/>
+      <w:b/>
       <w:sz w:val="56"/>
       <w:szCs w:val="56"/>
     </w:rPr>
   </w:style>
-  <w:style w:type="paragraph" w:styleId="Subtitle">
+  <w:style w:type="paragraph" w:styleId="Alcm">
     <w:name w:val="Subtitle"/>
-    <w:basedOn w:val="Normal"/>
-    <w:next w:val="Normal"/>
+    <w:basedOn w:val="Norml"/>
+    <w:next w:val="Norml"/>
+    <w:uiPriority w:val="11"/>
+    <w:qFormat/>
     <w:pPr>
-      <w:keepNext w:val="1"/>
-      <w:keepLines w:val="1"/>
-      <w:spacing w:after="80" w:before="360" w:lineRule="auto"/>
+      <w:keepNext/>
+      <w:keepLines/>
+      <w:spacing w:before="360" w:after="80"/>
     </w:pPr>
     <w:rPr>
-      <w:rFonts w:ascii="Georgia" w:cs="Georgia" w:eastAsia="Georgia" w:hAnsi="Georgia"/>
-      <w:i w:val="1"/>
+      <w:i/>
       <w:color w:val="666666"/>
       <w:sz w:val="48"/>
       <w:szCs w:val="48"/>
+    </w:rPr>
+  </w:style>
+  <w:style w:type="paragraph" w:styleId="NormlWeb">
+    <w:name w:val="Normal (Web)"/>
+    <w:basedOn w:val="Norml"/>
+    <w:uiPriority w:val="99"/>
+    <w:semiHidden/>
+    <w:unhideWhenUsed/>
+    <w:rsid w:val="00004D02"/>
+    <w:pPr>
+      <w:tabs>
+        <w:tab w:val="clear" w:pos="34"/>
+      </w:tabs>
+      <w:spacing w:before="100" w:beforeAutospacing="1" w:after="100" w:afterAutospacing="1"/>
+      <w:jc w:val="left"/>
+    </w:pPr>
+    <w:rPr>
+      <w:rFonts w:ascii="Times New Roman" w:eastAsia="Times New Roman" w:hAnsi="Times New Roman" w:cs="Times New Roman"/>
+      <w:color w:val="auto"/>
+      <w:sz w:val="24"/>
+      <w:szCs w:val="24"/>
+      <w:highlight w:val="none"/>
+      <w:lang w:val="hu-HU"/>
+    </w:rPr>
+  </w:style>
+  <w:style w:type="paragraph" w:styleId="Listaszerbekezds">
+    <w:name w:val="List Paragraph"/>
+    <w:basedOn w:val="Norml"/>
+    <w:uiPriority w:val="34"/>
+    <w:qFormat/>
+    <w:rsid w:val="00004D02"/>
+    <w:pPr>
+      <w:ind w:left="720"/>
+      <w:contextualSpacing/>
+    </w:pPr>
+  </w:style>
+  <w:style w:type="paragraph" w:styleId="Buborkszveg">
+    <w:name w:val="Balloon Text"/>
+    <w:basedOn w:val="Norml"/>
+    <w:link w:val="BuborkszvegChar"/>
+    <w:uiPriority w:val="99"/>
+    <w:semiHidden/>
+    <w:unhideWhenUsed/>
+    <w:rsid w:val="00004D02"/>
+    <w:rPr>
+      <w:rFonts w:ascii="Segoe UI" w:hAnsi="Segoe UI" w:cs="Segoe UI"/>
+      <w:sz w:val="18"/>
+      <w:szCs w:val="18"/>
+    </w:rPr>
+  </w:style>
+  <w:style w:type="character" w:customStyle="1" w:styleId="BuborkszvegChar">
+    <w:name w:val="Buborékszöveg Char"/>
+    <w:basedOn w:val="Bekezdsalapbettpusa"/>
+    <w:link w:val="Buborkszveg"/>
+    <w:uiPriority w:val="99"/>
+    <w:semiHidden/>
+    <w:rsid w:val="00004D02"/>
+    <w:rPr>
+      <w:rFonts w:ascii="Segoe UI" w:hAnsi="Segoe UI" w:cs="Segoe UI"/>
+      <w:sz w:val="18"/>
+      <w:szCs w:val="18"/>
     </w:rPr>
   </w:style>
 </w:styles>
@@ -703,4 +2129,16 @@
   </a:objectDefaults>
   <a:extraClrSchemeLst/>
 </a:theme>
+</file>
+
+<file path=customXml/item1.xml><?xml version="1.0" encoding="utf-8"?>
+<b:Sources xmlns:b="http://schemas.openxmlformats.org/officeDocument/2006/bibliography" xmlns="http://schemas.openxmlformats.org/officeDocument/2006/bibliography" SelectedStyle="\APASixthEditionOfficeOnline.xsl" StyleName="APA" Version="6"/>
+</file>
+
+<file path=customXml/itemProps1.xml><?xml version="1.0" encoding="utf-8"?>
+<ds:datastoreItem xmlns:ds="http://schemas.openxmlformats.org/officeDocument/2006/customXml" ds:itemID="{8428D6EA-40F0-47F4-ACF3-43081F1761E8}">
+  <ds:schemaRefs>
+    <ds:schemaRef ds:uri="http://schemas.openxmlformats.org/officeDocument/2006/bibliography"/>
+  </ds:schemaRefs>
+</ds:datastoreItem>
 </file>
</xml_diff>